<commit_message>
more RandomForestClassifer models with different params included | plots added
</commit_message>
<xml_diff>
--- a/FinalProject/Raport_koncowy_Dominik_Suszek_s23396_Artur_Soszynski_s23632.docx
+++ b/FinalProject/Raport_koncowy_Dominik_Suszek_s23396_Artur_Soszynski_s23632.docx
@@ -3209,7 +3209,13 @@
         <w:rPr>
           <w:lang w:val="pl-PL"/>
         </w:rPr>
-        <w:t xml:space="preserve">po jednym pustym wierszu. Zmienne </w:t>
+        <w:t xml:space="preserve">po jednym pustym wierszu. </w:t>
+      </w:r>
+      <w:r>
+        <w:rPr>
+          <w:lang w:val="pl-PL"/>
+        </w:rPr>
+        <w:t xml:space="preserve">Najwięcej wartości relatywnie odległych od pozostałych elementów próby odnaleziono dla dwóch zmiennych – </w:t>
       </w:r>
       <w:proofErr w:type="spellStart"/>
       <w:r>
@@ -3223,28 +3229,28 @@
       <w:proofErr w:type="spellEnd"/>
       <w:r>
         <w:rPr>
+          <w:lang w:val="pl-PL"/>
+        </w:rPr>
+        <w:t xml:space="preserve"> oraz </w:t>
+      </w:r>
+      <w:proofErr w:type="spellStart"/>
+      <w:r>
+        <w:rPr>
           <w:i/>
           <w:iCs/>
           <w:lang w:val="pl-PL"/>
         </w:rPr>
-        <w:t xml:space="preserve"> </w:t>
-      </w:r>
-      <w:r>
-        <w:rPr>
-          <w:lang w:val="pl-PL"/>
-        </w:rPr>
-        <w:t xml:space="preserve">oraz </w:t>
-      </w:r>
-      <w:proofErr w:type="spellStart"/>
+        <w:t>capital-loss</w:t>
+      </w:r>
+      <w:proofErr w:type="spellEnd"/>
       <w:r>
         <w:rPr>
           <w:i/>
           <w:iCs/>
           <w:lang w:val="pl-PL"/>
         </w:rPr>
-        <w:t>capital-loss</w:t>
-      </w:r>
-      <w:proofErr w:type="spellEnd"/>
+        <w:t>.</w:t>
+      </w:r>
       <w:r>
         <w:rPr>
           <w:i/>
@@ -3257,7 +3263,13 @@
         <w:rPr>
           <w:lang w:val="pl-PL"/>
         </w:rPr>
-        <w:t>zawierają bardzo odstające wartości i współczynnik zmienności V, wyznaczony poniższym wzorem:</w:t>
+        <w:t>W</w:t>
+      </w:r>
+      <w:r>
+        <w:rPr>
+          <w:lang w:val="pl-PL"/>
+        </w:rPr>
+        <w:t>spółczynnik zmienności V, wyznaczony poniższym wzorem:</w:t>
       </w:r>
     </w:p>
     <w:p>
@@ -3380,19 +3392,27 @@
         <w:rPr>
           <w:lang w:val="pl-PL"/>
         </w:rPr>
-        <w:t>przyjmuje dla nich wysokie wartości.</w:t>
-      </w:r>
-    </w:p>
-    <w:p>
-      <w:pPr>
-        <w:rPr>
-          <w:lang w:val="pl-PL"/>
-        </w:rPr>
-      </w:pPr>
-    </w:p>
-    <w:p>
-      <w:pPr>
-        <w:rPr>
+        <w:t>przyjmuje dla nich wysokie wartości</w:t>
+      </w:r>
+      <w:r>
+        <w:rPr>
+          <w:lang w:val="pl-PL"/>
+        </w:rPr>
+        <w:t xml:space="preserve"> (kilkaset %).</w:t>
+      </w:r>
+    </w:p>
+    <w:p>
+      <w:pPr>
+        <w:rPr>
+          <w:lang w:val="pl-PL"/>
+        </w:rPr>
+      </w:pPr>
+    </w:p>
+    <w:p>
+      <w:pPr>
+        <w:rPr>
+          <w:i/>
+          <w:iCs/>
           <w:lang w:val="pl-PL"/>
         </w:rPr>
       </w:pPr>
@@ -3406,7 +3426,25 @@
         <w:rPr>
           <w:lang w:val="pl-PL"/>
         </w:rPr>
-        <w:t>Chcąc dokładniej zbadać rozrzut zmiennych losowych,</w:t>
+        <w:t>W celu zwizualizowania</w:t>
+      </w:r>
+      <w:r>
+        <w:rPr>
+          <w:lang w:val="pl-PL"/>
+        </w:rPr>
+        <w:t xml:space="preserve"> rozrzut</w:t>
+      </w:r>
+      <w:r>
+        <w:rPr>
+          <w:lang w:val="pl-PL"/>
+        </w:rPr>
+        <w:t>u</w:t>
+      </w:r>
+      <w:r>
+        <w:rPr>
+          <w:lang w:val="pl-PL"/>
+        </w:rPr>
+        <w:t xml:space="preserve"> zmiennych losowych,</w:t>
       </w:r>
       <w:r>
         <w:rPr>
@@ -3432,7 +3470,35 @@
             <w:rStyle w:val="Hyperlink"/>
             <w:lang w:val="pl-PL"/>
           </w:rPr>
-          <w:t>Załącznik 1</w:t>
+          <w:t>Załą</w:t>
+        </w:r>
+        <w:r>
+          <w:rPr>
+            <w:rStyle w:val="Hyperlink"/>
+            <w:lang w:val="pl-PL"/>
+          </w:rPr>
+          <w:t>c</w:t>
+        </w:r>
+        <w:r>
+          <w:rPr>
+            <w:rStyle w:val="Hyperlink"/>
+            <w:lang w:val="pl-PL"/>
+          </w:rPr>
+          <w:t>zni</w:t>
+        </w:r>
+        <w:r>
+          <w:rPr>
+            <w:rStyle w:val="Hyperlink"/>
+            <w:lang w:val="pl-PL"/>
+          </w:rPr>
+          <w:t>k</w:t>
+        </w:r>
+        <w:r>
+          <w:rPr>
+            <w:rStyle w:val="Hyperlink"/>
+            <w:lang w:val="pl-PL"/>
+          </w:rPr>
+          <w:t xml:space="preserve"> 1</w:t>
         </w:r>
       </w:hyperlink>
       <w:r>
@@ -3441,6 +3507,12 @@
         </w:rPr>
         <w:t>).</w:t>
       </w:r>
+      <w:r>
+        <w:rPr>
+          <w:lang w:val="pl-PL"/>
+        </w:rPr>
+        <w:t xml:space="preserve"> </w:t>
+      </w:r>
     </w:p>
     <w:p>
       <w:pPr>
@@ -3461,7 +3533,13 @@
         <w:rPr>
           <w:lang w:val="pl-PL"/>
         </w:rPr>
-        <w:t>W celu zbadania zależności występujących pomiędzy zmiennymi</w:t>
+        <w:t>Następnie, w</w:t>
+      </w:r>
+      <w:r>
+        <w:rPr>
+          <w:lang w:val="pl-PL"/>
+        </w:rPr>
+        <w:t xml:space="preserve"> celu zbadania zależności występujących pomiędzy zmiennymi</w:t>
       </w:r>
       <w:r>
         <w:rPr>
@@ -3481,7 +3559,21 @@
             <w:rStyle w:val="Hyperlink"/>
             <w:lang w:val="pl-PL"/>
           </w:rPr>
-          <w:t>Załącznik 2</w:t>
+          <w:t>Załą</w:t>
+        </w:r>
+        <w:r>
+          <w:rPr>
+            <w:rStyle w:val="Hyperlink"/>
+            <w:lang w:val="pl-PL"/>
+          </w:rPr>
+          <w:t>c</w:t>
+        </w:r>
+        <w:r>
+          <w:rPr>
+            <w:rStyle w:val="Hyperlink"/>
+            <w:lang w:val="pl-PL"/>
+          </w:rPr>
+          <w:t>znik 2</w:t>
         </w:r>
       </w:hyperlink>
       <w:r>
@@ -3502,20 +3594,17 @@
         </w:rPr>
         <w:t xml:space="preserve"> </w:t>
       </w:r>
-    </w:p>
-    <w:p>
-      <w:pPr>
-        <w:ind w:firstLine="720"/>
-        <w:rPr>
-          <w:lang w:val="pl-PL"/>
-        </w:rPr>
-      </w:pPr>
-      <w:r>
-        <w:rPr>
-          <w:lang w:val="pl-PL"/>
-        </w:rPr>
-        <w:lastRenderedPageBreak/>
-        <w:t xml:space="preserve">Wprowadzono nową zmienną </w:t>
+      <w:r>
+        <w:rPr>
+          <w:lang w:val="pl-PL"/>
+        </w:rPr>
+        <w:t>W</w:t>
+      </w:r>
+      <w:r>
+        <w:rPr>
+          <w:lang w:val="pl-PL"/>
+        </w:rPr>
+        <w:t xml:space="preserve">prowadzono nową zmienną </w:t>
       </w:r>
       <w:proofErr w:type="spellStart"/>
       <w:r>
@@ -3593,7 +3682,14 @@
         <w:rPr>
           <w:lang w:val="pl-PL"/>
         </w:rPr>
-        <w:t xml:space="preserve"> liczbow</w:t>
+        <w:t xml:space="preserve"> </w:t>
+      </w:r>
+      <w:r>
+        <w:rPr>
+          <w:lang w:val="pl-PL"/>
+        </w:rPr>
+        <w:lastRenderedPageBreak/>
+        <w:t>liczbow</w:t>
       </w:r>
       <w:r>
         <w:rPr>
@@ -3623,7 +3719,19 @@
         <w:rPr>
           <w:lang w:val="pl-PL"/>
         </w:rPr>
-        <w:t xml:space="preserve"> Wyniki są zgodne z oczekiwaniami – wystąpiła dodatnia korelacja pomiędzy poziomem dochodu, a:</w:t>
+        <w:t xml:space="preserve"> Wyniki są zgodne z oczekiwaniami – wystąpiła</w:t>
+      </w:r>
+      <w:r>
+        <w:rPr>
+          <w:lang w:val="pl-PL"/>
+        </w:rPr>
+        <w:t xml:space="preserve"> słaba</w:t>
+      </w:r>
+      <w:r>
+        <w:rPr>
+          <w:lang w:val="pl-PL"/>
+        </w:rPr>
+        <w:t xml:space="preserve"> dodatnia korelacja pomiędzy poziomem dochodu, a:</w:t>
       </w:r>
     </w:p>
     <w:p>
@@ -3708,13 +3816,33 @@
     </w:p>
     <w:p>
       <w:pPr>
-        <w:rPr>
-          <w:lang w:val="pl-PL"/>
-        </w:rPr>
-      </w:pPr>
-    </w:p>
-    <w:p>
-      <w:pPr>
+        <w:ind w:firstLine="720"/>
+        <w:rPr>
+          <w:lang w:val="pl-PL"/>
+        </w:rPr>
+      </w:pPr>
+      <w:r>
+        <w:rPr>
+          <w:lang w:val="pl-PL"/>
+        </w:rPr>
+        <w:t xml:space="preserve">Nie odnotowano </w:t>
+      </w:r>
+      <w:r>
+        <w:rPr>
+          <w:lang w:val="pl-PL"/>
+        </w:rPr>
+        <w:t xml:space="preserve">natomiast </w:t>
+      </w:r>
+      <w:r>
+        <w:rPr>
+          <w:lang w:val="pl-PL"/>
+        </w:rPr>
+        <w:t>żadnych istotnych poziomów korelacji. Oznacza to, że potrzebna będzie inżynieria cech w celu odnalezienia ukrytych zależności – na przykład poprzez połączenie dwóch cech w jedną, albo zamianę zmiennych kategorycznych na numeryczne.</w:t>
+      </w:r>
+    </w:p>
+    <w:p>
+      <w:pPr>
+        <w:ind w:firstLine="720"/>
         <w:rPr>
           <w:lang w:val="pl-PL"/>
         </w:rPr>
@@ -3745,7 +3873,21 @@
             <w:rStyle w:val="Hyperlink"/>
             <w:lang w:val="pl-PL"/>
           </w:rPr>
-          <w:t>Załącznik 3</w:t>
+          <w:t>Załącz</w:t>
+        </w:r>
+        <w:r>
+          <w:rPr>
+            <w:rStyle w:val="Hyperlink"/>
+            <w:lang w:val="pl-PL"/>
+          </w:rPr>
+          <w:t>n</w:t>
+        </w:r>
+        <w:r>
+          <w:rPr>
+            <w:rStyle w:val="Hyperlink"/>
+            <w:lang w:val="pl-PL"/>
+          </w:rPr>
+          <w:t>ik 3</w:t>
         </w:r>
       </w:hyperlink>
       <w:r>
@@ -3754,6 +3896,18 @@
         </w:rPr>
         <w:t>).</w:t>
       </w:r>
+      <w:r>
+        <w:rPr>
+          <w:lang w:val="pl-PL"/>
+        </w:rPr>
+        <w:t xml:space="preserve"> Dysproporcje pomiędzy udziałami kobiet i mężczyzn w poszczególnych grupach dochodowych są ewidentne.</w:t>
+      </w:r>
+      <w:r>
+        <w:rPr>
+          <w:lang w:val="pl-PL"/>
+        </w:rPr>
+        <w:t xml:space="preserve"> W grupie zarabiającej poniżej 50 tysięcy udział kobiet wynosi 38,8%, natomiast mężczyzn 61,2%. Natomiast w drugiej grupie, zarabiającej powyżej 50 tysięcy, udział mężczyzn jest zdecydowanie wyższy i wynosi 85%. Można z tego wysnuć wniosek, że płeć danej osoby ma znaczący wpływ na to, czy jej zarobki przekroczą wcześniej zdefiniowany próg.</w:t>
+      </w:r>
     </w:p>
     <w:p>
       <w:pPr>
@@ -3972,16 +4126,140 @@
         </w:rPr>
         <w:t>. Informuje o tym, czy dana osoba odniosła zyski, czy straty kapitałowe.</w:t>
       </w:r>
-    </w:p>
-    <w:p>
-      <w:pPr>
-        <w:rPr>
-          <w:lang w:val="pl-PL"/>
-        </w:rPr>
-      </w:pPr>
-    </w:p>
-    <w:p>
-      <w:pPr>
+      <w:r>
+        <w:rPr>
+          <w:lang w:val="pl-PL"/>
+        </w:rPr>
+        <w:t xml:space="preserve"> Przygotowano wykres pudełkowy dla tej zmiennej </w:t>
+      </w:r>
+      <w:r>
+        <w:rPr>
+          <w:lang w:val="pl-PL"/>
+        </w:rPr>
+        <w:t>(</w:t>
+      </w:r>
+      <w:hyperlink w:anchor="_Załącznik_4._Wykres_1" w:history="1">
+        <w:r>
+          <w:rPr>
+            <w:rStyle w:val="Hyperlink"/>
+            <w:lang w:val="pl-PL"/>
+          </w:rPr>
+          <w:t>Załąc</w:t>
+        </w:r>
+        <w:r>
+          <w:rPr>
+            <w:rStyle w:val="Hyperlink"/>
+            <w:lang w:val="pl-PL"/>
+          </w:rPr>
+          <w:t>z</w:t>
+        </w:r>
+        <w:r>
+          <w:rPr>
+            <w:rStyle w:val="Hyperlink"/>
+            <w:lang w:val="pl-PL"/>
+          </w:rPr>
+          <w:t>ni</w:t>
+        </w:r>
+        <w:r>
+          <w:rPr>
+            <w:rStyle w:val="Hyperlink"/>
+            <w:lang w:val="pl-PL"/>
+          </w:rPr>
+          <w:t>k</w:t>
+        </w:r>
+        <w:r>
+          <w:rPr>
+            <w:rStyle w:val="Hyperlink"/>
+            <w:lang w:val="pl-PL"/>
+          </w:rPr>
+          <w:t xml:space="preserve"> 4</w:t>
+        </w:r>
+      </w:hyperlink>
+      <w:r>
+        <w:rPr>
+          <w:lang w:val="pl-PL"/>
+        </w:rPr>
+        <w:t>)</w:t>
+      </w:r>
+      <w:r>
+        <w:rPr>
+          <w:lang w:val="pl-PL"/>
+        </w:rPr>
+        <w:t>. Na jego podstawie zdecydowano, że wartości przekraczające 40000 należy uznać za wartości odstające.</w:t>
+      </w:r>
+      <w:r>
+        <w:rPr>
+          <w:lang w:val="pl-PL"/>
+        </w:rPr>
+        <w:t xml:space="preserve"> Przedstawiono je na kolejnym wykresie (</w:t>
+      </w:r>
+      <w:hyperlink w:anchor="_Załącznik_4._Wykres" w:history="1">
+        <w:r>
+          <w:rPr>
+            <w:rStyle w:val="Hyperlink"/>
+            <w:lang w:val="pl-PL"/>
+          </w:rPr>
+          <w:t>Załącznik 5</w:t>
+        </w:r>
+      </w:hyperlink>
+      <w:r>
+        <w:rPr>
+          <w:lang w:val="pl-PL"/>
+        </w:rPr>
+        <w:t>).</w:t>
+      </w:r>
+      <w:r>
+        <w:rPr>
+          <w:lang w:val="pl-PL"/>
+        </w:rPr>
+        <w:t xml:space="preserve"> Jest ich jedynie 161, co stanowi niecałe 0,5% wszystkich dostępnych rekordów. W związku z tym, podjęto decyzję o ich usunięciu.</w:t>
+      </w:r>
+      <w:r>
+        <w:rPr>
+          <w:lang w:val="pl-PL"/>
+        </w:rPr>
+        <w:t xml:space="preserve"> Dla porównania załączono wykres pudełkowy dla zmiennej po wprowadzeniu modyfikacji (</w:t>
+      </w:r>
+      <w:hyperlink w:anchor="_Załącznik_6._Wykres_1" w:history="1">
+        <w:r>
+          <w:rPr>
+            <w:rStyle w:val="Hyperlink"/>
+            <w:lang w:val="pl-PL"/>
+          </w:rPr>
+          <w:t>Załącz</w:t>
+        </w:r>
+        <w:r>
+          <w:rPr>
+            <w:rStyle w:val="Hyperlink"/>
+            <w:lang w:val="pl-PL"/>
+          </w:rPr>
+          <w:t>n</w:t>
+        </w:r>
+        <w:r>
+          <w:rPr>
+            <w:rStyle w:val="Hyperlink"/>
+            <w:lang w:val="pl-PL"/>
+          </w:rPr>
+          <w:t>ik 6</w:t>
+        </w:r>
+      </w:hyperlink>
+      <w:r>
+        <w:rPr>
+          <w:lang w:val="pl-PL"/>
+        </w:rPr>
+        <w:t>).</w:t>
+      </w:r>
+    </w:p>
+    <w:p>
+      <w:pPr>
+        <w:rPr>
+          <w:lang w:val="pl-PL"/>
+        </w:rPr>
+      </w:pPr>
+    </w:p>
+    <w:p>
+      <w:pPr>
+        <w:ind w:firstLine="360"/>
         <w:rPr>
           <w:lang w:val="pl-PL"/>
         </w:rPr>
@@ -4122,6 +4400,12 @@
         </w:rPr>
         <w:t xml:space="preserve"> “Primary”</w:t>
       </w:r>
+      <w:r>
+        <w:rPr>
+          <w:lang w:val="en-US"/>
+        </w:rPr>
+        <w:t>,</w:t>
+      </w:r>
     </w:p>
     <w:p>
       <w:pPr>
@@ -4190,6 +4474,12 @@
         </w:rPr>
         <w:t xml:space="preserve"> “Bachelors”</w:t>
       </w:r>
+      <w:r>
+        <w:rPr>
+          <w:lang w:val="en-US"/>
+        </w:rPr>
+        <w:t>,</w:t>
+      </w:r>
     </w:p>
     <w:p>
       <w:pPr>
@@ -4256,13 +4546,112 @@
         </w:rPr>
         <w:t>”</w:t>
       </w:r>
-    </w:p>
-    <w:p>
-      <w:pPr>
-        <w:rPr>
-          <w:lang w:val="pl-PL"/>
-        </w:rPr>
-      </w:pPr>
+      <w:r>
+        <w:rPr>
+          <w:lang w:val="pl-PL"/>
+        </w:rPr>
+        <w:t>.</w:t>
+      </w:r>
+    </w:p>
+    <w:p>
+      <w:pPr>
+        <w:rPr>
+          <w:lang w:val="pl-PL"/>
+        </w:rPr>
+      </w:pPr>
+      <w:r>
+        <w:rPr>
+          <w:lang w:val="pl-PL"/>
+        </w:rPr>
+        <w:t>Procentowe</w:t>
+      </w:r>
+      <w:r>
+        <w:rPr>
+          <w:lang w:val="pl-PL"/>
+        </w:rPr>
+        <w:t xml:space="preserve"> udziały </w:t>
+      </w:r>
+      <w:r>
+        <w:rPr>
+          <w:lang w:val="pl-PL"/>
+        </w:rPr>
+        <w:t xml:space="preserve">wartości </w:t>
+      </w:r>
+      <w:r>
+        <w:rPr>
+          <w:lang w:val="pl-PL"/>
+        </w:rPr>
+        <w:t xml:space="preserve">dla zmiennej </w:t>
+      </w:r>
+      <w:proofErr w:type="spellStart"/>
+      <w:r>
+        <w:rPr>
+          <w:i/>
+          <w:iCs/>
+          <w:lang w:val="pl-PL"/>
+        </w:rPr>
+        <w:t>education</w:t>
+      </w:r>
+      <w:proofErr w:type="spellEnd"/>
+      <w:r>
+        <w:rPr>
+          <w:lang w:val="pl-PL"/>
+        </w:rPr>
+        <w:t xml:space="preserve"> przedstawiono na wykres</w:t>
+      </w:r>
+      <w:r>
+        <w:rPr>
+          <w:lang w:val="pl-PL"/>
+        </w:rPr>
+        <w:t>ie</w:t>
+      </w:r>
+      <w:r>
+        <w:rPr>
+          <w:lang w:val="pl-PL"/>
+        </w:rPr>
+        <w:t xml:space="preserve"> (</w:t>
+      </w:r>
+      <w:hyperlink w:anchor="_Załącznik_7._Wykres" w:history="1">
+        <w:r>
+          <w:rPr>
+            <w:rStyle w:val="Hyperlink"/>
+            <w:lang w:val="pl-PL"/>
+          </w:rPr>
+          <w:t>Załącznik</w:t>
+        </w:r>
+        <w:r>
+          <w:rPr>
+            <w:rStyle w:val="Hyperlink"/>
+            <w:lang w:val="pl-PL"/>
+          </w:rPr>
+          <w:t xml:space="preserve"> 7</w:t>
+        </w:r>
+      </w:hyperlink>
+      <w:r>
+        <w:rPr>
+          <w:lang w:val="pl-PL"/>
+        </w:rPr>
+        <w:t>)</w:t>
+      </w:r>
+      <w:r>
+        <w:rPr>
+          <w:lang w:val="pl-PL"/>
+        </w:rPr>
+        <w:t>.</w:t>
+      </w:r>
+    </w:p>
+    <w:p>
+      <w:pPr>
+        <w:rPr>
+          <w:lang w:val="pl-PL"/>
+        </w:rPr>
+      </w:pPr>
+      <w:r>
+        <w:rPr>
+          <w:lang w:val="pl-PL"/>
+        </w:rPr>
+        <w:br w:type="page"/>
+      </w:r>
     </w:p>
     <w:p>
       <w:pPr>
@@ -4275,6 +4664,7 @@
         <w:rPr>
           <w:lang w:val="pl-PL"/>
         </w:rPr>
+        <w:lastRenderedPageBreak/>
         <w:t xml:space="preserve">Ostatecznie, do procesu trenowania modelu, wybrano następujące zmienne: </w:t>
       </w:r>
     </w:p>
@@ -4439,13 +4829,14 @@
         </w:rPr>
         <w:t>.</w:t>
       </w:r>
-    </w:p>
-    <w:p>
-      <w:pPr>
-        <w:rPr>
-          <w:lang w:val="pl-PL"/>
-        </w:rPr>
-      </w:pPr>
+      <w:r>
+        <w:rPr>
+          <w:i/>
+          <w:iCs/>
+          <w:lang w:val="pl-PL"/>
+        </w:rPr>
+        <w:t xml:space="preserve"> </w:t>
+      </w:r>
       <w:r>
         <w:rPr>
           <w:lang w:val="pl-PL"/>
@@ -4600,7 +4991,103 @@
           <w:lang w:val="pl-PL"/>
         </w:rPr>
         <w:tab/>
-        <w:t>Do wytrenowania modelu wybrano algorytm losowych lasów</w:t>
+        <w:t xml:space="preserve">Do wytrenowania modelu </w:t>
+      </w:r>
+      <w:r>
+        <w:rPr>
+          <w:lang w:val="pl-PL"/>
+        </w:rPr>
+        <w:t xml:space="preserve">brano pod uwagę trzy różne algorytmy – </w:t>
+      </w:r>
+      <w:proofErr w:type="spellStart"/>
+      <w:r>
+        <w:rPr>
+          <w:lang w:val="pl-PL"/>
+        </w:rPr>
+        <w:t>Random</w:t>
+      </w:r>
+      <w:proofErr w:type="spellEnd"/>
+      <w:r>
+        <w:rPr>
+          <w:lang w:val="pl-PL"/>
+        </w:rPr>
+        <w:t xml:space="preserve"> </w:t>
+      </w:r>
+      <w:proofErr w:type="spellStart"/>
+      <w:r>
+        <w:rPr>
+          <w:lang w:val="pl-PL"/>
+        </w:rPr>
+        <w:t>Forest</w:t>
+      </w:r>
+      <w:proofErr w:type="spellEnd"/>
+      <w:r>
+        <w:rPr>
+          <w:lang w:val="pl-PL"/>
+        </w:rPr>
+        <w:t xml:space="preserve"> </w:t>
+      </w:r>
+      <w:proofErr w:type="spellStart"/>
+      <w:r>
+        <w:rPr>
+          <w:lang w:val="pl-PL"/>
+        </w:rPr>
+        <w:t>Classifier</w:t>
+      </w:r>
+      <w:proofErr w:type="spellEnd"/>
+      <w:r>
+        <w:rPr>
+          <w:lang w:val="pl-PL"/>
+        </w:rPr>
+        <w:t>, SGD (</w:t>
+      </w:r>
+      <w:proofErr w:type="spellStart"/>
+      <w:r>
+        <w:rPr>
+          <w:lang w:val="pl-PL"/>
+        </w:rPr>
+        <w:t>Stochastic</w:t>
+      </w:r>
+      <w:proofErr w:type="spellEnd"/>
+      <w:r>
+        <w:rPr>
+          <w:lang w:val="pl-PL"/>
+        </w:rPr>
+        <w:t xml:space="preserve"> Gradient </w:t>
+      </w:r>
+      <w:proofErr w:type="spellStart"/>
+      <w:r>
+        <w:rPr>
+          <w:lang w:val="pl-PL"/>
+        </w:rPr>
+        <w:t>Descent</w:t>
+      </w:r>
+      <w:proofErr w:type="spellEnd"/>
+      <w:r>
+        <w:rPr>
+          <w:lang w:val="pl-PL"/>
+        </w:rPr>
+        <w:t xml:space="preserve">) </w:t>
+      </w:r>
+      <w:proofErr w:type="spellStart"/>
+      <w:r>
+        <w:rPr>
+          <w:lang w:val="pl-PL"/>
+        </w:rPr>
+        <w:t>Classifier</w:t>
+      </w:r>
+      <w:proofErr w:type="spellEnd"/>
+      <w:r>
+        <w:rPr>
+          <w:lang w:val="pl-PL"/>
+        </w:rPr>
+        <w:t xml:space="preserve"> oraz regresję logistyczną. Wypróbowano każdy z nich </w:t>
+      </w:r>
+      <w:r>
+        <w:rPr>
+          <w:lang w:val="pl-PL"/>
+        </w:rPr>
+        <w:t>wybrano algorytm losowych lasów</w:t>
       </w:r>
       <w:r>
         <w:rPr>
@@ -5000,14 +5487,6 @@
         </w:rPr>
         <w:t xml:space="preserve"> </w:t>
       </w:r>
-    </w:p>
-    <w:p>
-      <w:pPr>
-        <w:pStyle w:val="Heading1"/>
-        <w:rPr>
-          <w:lang w:val="pl-PL"/>
-        </w:rPr>
-      </w:pPr>
     </w:p>
     <w:p>
       <w:pPr>
@@ -5022,19 +5501,421 @@
           <w:lang w:val="pl-PL"/>
         </w:rPr>
       </w:pPr>
-      <w:r>
-        <w:rPr>
-          <w:rFonts w:ascii="Georgia" w:hAnsi="Georgia" w:cs="Georgia"/>
-          <w:i/>
-          <w:iCs/>
-          <w:color w:val="70AD47" w:themeColor="accent6"/>
-          <w:kern w:val="0"/>
-          <w:sz w:val="19"/>
-          <w:szCs w:val="19"/>
-          <w:lang w:val="pl-PL"/>
-        </w:rPr>
-        <w:br w:type="page"/>
-      </w:r>
+    </w:p>
+    <w:p>
+      <w:pPr>
+        <w:rPr>
+          <w:lang w:val="pl-PL"/>
+        </w:rPr>
+      </w:pPr>
+      <w:r>
+        <w:rPr>
+          <w:lang w:val="pl-PL"/>
+        </w:rPr>
+        <w:tab/>
+        <w:t xml:space="preserve">Dla pierwszego z modeli uzyskano następującą </w:t>
+      </w:r>
+      <w:proofErr w:type="gramStart"/>
+      <w:r>
+        <w:rPr>
+          <w:lang w:val="pl-PL"/>
+        </w:rPr>
+        <w:t>macierz :</w:t>
+      </w:r>
+      <w:proofErr w:type="gramEnd"/>
+    </w:p>
+    <w:p>
+      <w:pPr>
+        <w:rPr>
+          <w:lang w:val="pl-PL"/>
+        </w:rPr>
+      </w:pPr>
+    </w:p>
+    <w:tbl>
+      <w:tblPr>
+        <w:tblStyle w:val="TableGrid"/>
+        <w:tblpPr w:leftFromText="180" w:rightFromText="180" w:vertAnchor="text" w:horzAnchor="margin" w:tblpY="-108"/>
+        <w:tblW w:w="0" w:type="auto"/>
+        <w:tblLook w:val="04A0" w:firstRow="1" w:lastRow="0" w:firstColumn="1" w:lastColumn="0" w:noHBand="0" w:noVBand="1"/>
+      </w:tblPr>
+      <w:tblGrid>
+        <w:gridCol w:w="1837"/>
+        <w:gridCol w:w="1837"/>
+      </w:tblGrid>
+      <w:tr>
+        <w:trPr>
+          <w:trHeight w:val="859"/>
+        </w:trPr>
+        <w:tc>
+          <w:tcPr>
+            <w:tcW w:w="1837" w:type="dxa"/>
+            <w:vAlign w:val="center"/>
+          </w:tcPr>
+          <w:p>
+            <w:pPr>
+              <w:jc w:val="center"/>
+              <w:rPr>
+                <w:b/>
+                <w:bCs/>
+                <w:lang w:val="pl-PL"/>
+              </w:rPr>
+            </w:pPr>
+            <w:r>
+              <w:rPr>
+                <w:b/>
+                <w:bCs/>
+                <w:lang w:val="pl-PL"/>
+              </w:rPr>
+              <w:t>TP</w:t>
+            </w:r>
+          </w:p>
+          <w:p>
+            <w:pPr>
+              <w:jc w:val="center"/>
+              <w:rPr>
+                <w:lang w:val="pl-PL"/>
+              </w:rPr>
+            </w:pPr>
+            <w:r>
+              <w:rPr>
+                <w:lang w:val="pl-PL"/>
+              </w:rPr>
+              <w:t>601</w:t>
+            </w:r>
+            <w:r>
+              <w:rPr>
+                <w:lang w:val="pl-PL"/>
+              </w:rPr>
+              <w:t>3</w:t>
+            </w:r>
+          </w:p>
+        </w:tc>
+        <w:tc>
+          <w:tcPr>
+            <w:tcW w:w="1837" w:type="dxa"/>
+            <w:vAlign w:val="center"/>
+          </w:tcPr>
+          <w:p>
+            <w:pPr>
+              <w:jc w:val="center"/>
+              <w:rPr>
+                <w:b/>
+                <w:bCs/>
+                <w:lang w:val="pl-PL"/>
+              </w:rPr>
+            </w:pPr>
+            <w:r>
+              <w:rPr>
+                <w:b/>
+                <w:bCs/>
+                <w:lang w:val="pl-PL"/>
+              </w:rPr>
+              <w:t>FP</w:t>
+            </w:r>
+          </w:p>
+          <w:p>
+            <w:pPr>
+              <w:jc w:val="center"/>
+              <w:rPr>
+                <w:lang w:val="pl-PL"/>
+              </w:rPr>
+            </w:pPr>
+            <w:r>
+              <w:rPr>
+                <w:lang w:val="pl-PL"/>
+              </w:rPr>
+              <w:t>20</w:t>
+            </w:r>
+            <w:r>
+              <w:rPr>
+                <w:lang w:val="pl-PL"/>
+              </w:rPr>
+              <w:t>1</w:t>
+            </w:r>
+          </w:p>
+        </w:tc>
+      </w:tr>
+      <w:tr>
+        <w:trPr>
+          <w:trHeight w:val="821"/>
+        </w:trPr>
+        <w:tc>
+          <w:tcPr>
+            <w:tcW w:w="1837" w:type="dxa"/>
+            <w:vAlign w:val="center"/>
+          </w:tcPr>
+          <w:p>
+            <w:pPr>
+              <w:jc w:val="center"/>
+              <w:rPr>
+                <w:b/>
+                <w:bCs/>
+                <w:lang w:val="pl-PL"/>
+              </w:rPr>
+            </w:pPr>
+            <w:r>
+              <w:rPr>
+                <w:b/>
+                <w:bCs/>
+                <w:lang w:val="pl-PL"/>
+              </w:rPr>
+              <w:t>FN</w:t>
+            </w:r>
+          </w:p>
+          <w:p>
+            <w:pPr>
+              <w:jc w:val="center"/>
+              <w:rPr>
+                <w:lang w:val="pl-PL"/>
+              </w:rPr>
+            </w:pPr>
+            <w:r>
+              <w:rPr>
+                <w:lang w:val="pl-PL"/>
+              </w:rPr>
+              <w:t>10</w:t>
+            </w:r>
+            <w:r>
+              <w:rPr>
+                <w:lang w:val="pl-PL"/>
+              </w:rPr>
+              <w:t>95</w:t>
+            </w:r>
+          </w:p>
+        </w:tc>
+        <w:tc>
+          <w:tcPr>
+            <w:tcW w:w="1837" w:type="dxa"/>
+            <w:vAlign w:val="center"/>
+          </w:tcPr>
+          <w:p>
+            <w:pPr>
+              <w:jc w:val="center"/>
+              <w:rPr>
+                <w:b/>
+                <w:bCs/>
+                <w:lang w:val="pl-PL"/>
+              </w:rPr>
+            </w:pPr>
+            <w:r>
+              <w:rPr>
+                <w:b/>
+                <w:bCs/>
+                <w:lang w:val="pl-PL"/>
+              </w:rPr>
+              <w:t>TN</w:t>
+            </w:r>
+          </w:p>
+          <w:p>
+            <w:pPr>
+              <w:jc w:val="center"/>
+              <w:rPr>
+                <w:lang w:val="pl-PL"/>
+              </w:rPr>
+            </w:pPr>
+            <w:r>
+              <w:rPr>
+                <w:lang w:val="pl-PL"/>
+              </w:rPr>
+              <w:t>8</w:t>
+            </w:r>
+            <w:r>
+              <w:rPr>
+                <w:lang w:val="pl-PL"/>
+              </w:rPr>
+              <w:t>32</w:t>
+            </w:r>
+          </w:p>
+        </w:tc>
+      </w:tr>
+    </w:tbl>
+    <w:p>
+      <w:pPr>
+        <w:rPr>
+          <w:lang w:val="pl-PL"/>
+        </w:rPr>
+      </w:pPr>
+    </w:p>
+    <w:p>
+      <w:pPr>
+        <w:rPr>
+          <w:lang w:val="pl-PL"/>
+        </w:rPr>
+      </w:pPr>
+    </w:p>
+    <w:p>
+      <w:pPr>
+        <w:rPr>
+          <w:lang w:val="pl-PL"/>
+        </w:rPr>
+      </w:pPr>
+    </w:p>
+    <w:p>
+      <w:pPr>
+        <w:rPr>
+          <w:lang w:val="pl-PL"/>
+        </w:rPr>
+      </w:pPr>
+    </w:p>
+    <w:p>
+      <w:pPr>
+        <w:rPr>
+          <w:lang w:val="pl-PL"/>
+        </w:rPr>
+      </w:pPr>
+    </w:p>
+    <w:p>
+      <w:pPr>
+        <w:rPr>
+          <w:lang w:val="pl-PL"/>
+        </w:rPr>
+      </w:pPr>
+    </w:p>
+    <w:p>
+      <w:pPr>
+        <w:rPr>
+          <w:lang w:val="pl-PL"/>
+        </w:rPr>
+      </w:pPr>
+      <w:r>
+        <w:rPr>
+          <w:lang w:val="pl-PL"/>
+        </w:rPr>
+        <w:tab/>
+        <w:t>Pozostałe miary pozwalające na ocenę klasyfikatora wyglądają następująco:</w:t>
+      </w:r>
+    </w:p>
+    <w:p>
+      <w:pPr>
+        <w:pStyle w:val="ListParagraph"/>
+        <w:numPr>
+          <w:ilvl w:val="0"/>
+          <w:numId w:val="5"/>
+        </w:numPr>
+        <w:rPr>
+          <w:lang w:val="pl-PL"/>
+        </w:rPr>
+      </w:pPr>
+      <w:r>
+        <w:rPr>
+          <w:lang w:val="pl-PL"/>
+        </w:rPr>
+        <w:t>precyzja (precision): 0.</w:t>
+      </w:r>
+      <w:r>
+        <w:rPr>
+          <w:lang w:val="pl-PL"/>
+        </w:rPr>
+        <w:t>846</w:t>
+      </w:r>
+      <w:r>
+        <w:rPr>
+          <w:lang w:val="pl-PL"/>
+        </w:rPr>
+        <w:t xml:space="preserve"> – odsetek przykładów zaprognozowanych pozytywnie, które rzeczywiście są pozytywne,</w:t>
+      </w:r>
+    </w:p>
+    <w:p>
+      <w:pPr>
+        <w:pStyle w:val="ListParagraph"/>
+        <w:numPr>
+          <w:ilvl w:val="0"/>
+          <w:numId w:val="4"/>
+        </w:numPr>
+        <w:rPr>
+          <w:lang w:val="pl-PL"/>
+        </w:rPr>
+      </w:pPr>
+      <w:r>
+        <w:rPr>
+          <w:lang w:val="pl-PL"/>
+        </w:rPr>
+        <w:t>czułość (</w:t>
+      </w:r>
+      <w:proofErr w:type="spellStart"/>
+      <w:r>
+        <w:rPr>
+          <w:lang w:val="pl-PL"/>
+        </w:rPr>
+        <w:t>recall</w:t>
+      </w:r>
+      <w:proofErr w:type="spellEnd"/>
+      <w:r>
+        <w:rPr>
+          <w:lang w:val="pl-PL"/>
+        </w:rPr>
+        <w:t xml:space="preserve">): </w:t>
+      </w:r>
+      <w:r>
+        <w:rPr>
+          <w:lang w:val="pl-PL"/>
+        </w:rPr>
+        <w:t>0.</w:t>
+      </w:r>
+      <w:r>
+        <w:rPr>
+          <w:lang w:val="pl-PL"/>
+        </w:rPr>
+        <w:t>968</w:t>
+      </w:r>
+      <w:r>
+        <w:rPr>
+          <w:lang w:val="pl-PL"/>
+        </w:rPr>
+        <w:t xml:space="preserve"> – prawdopodobieństwo, że klasyfikacja będzie poprawna pod warunkiem, że przypadek jest pozytywny</w:t>
+      </w:r>
+      <w:r>
+        <w:rPr>
+          <w:lang w:val="pl-PL"/>
+        </w:rPr>
+        <w:t>,</w:t>
+      </w:r>
+    </w:p>
+    <w:p>
+      <w:pPr>
+        <w:pStyle w:val="ListParagraph"/>
+        <w:numPr>
+          <w:ilvl w:val="0"/>
+          <w:numId w:val="4"/>
+        </w:numPr>
+        <w:rPr>
+          <w:lang w:val="pl-PL"/>
+        </w:rPr>
+      </w:pPr>
+      <w:r>
+        <w:rPr>
+          <w:lang w:val="pl-PL"/>
+        </w:rPr>
+        <w:t>wskaźnik F1: 0.903 – średnia harmoniczna z obu powyższych wartości - precyzji i czułości.</w:t>
+      </w:r>
+    </w:p>
+    <w:p>
+      <w:pPr>
+        <w:rPr>
+          <w:lang w:val="pl-PL"/>
+        </w:rPr>
+      </w:pPr>
+    </w:p>
+    <w:p>
+      <w:pPr>
+        <w:rPr>
+          <w:lang w:val="pl-PL"/>
+        </w:rPr>
+      </w:pPr>
+    </w:p>
+    <w:p>
+      <w:pPr>
+        <w:rPr>
+          <w:lang w:val="pl-PL"/>
+        </w:rPr>
+      </w:pPr>
+    </w:p>
+    <w:p>
+      <w:pPr>
+        <w:rPr>
+          <w:lang w:val="pl-PL"/>
+        </w:rPr>
+      </w:pPr>
     </w:p>
     <w:p>
       <w:pPr>
@@ -6463,9 +7344,9 @@
           <w:lang w:val="pl-PL"/>
         </w:rPr>
         <w:drawing>
-          <wp:inline distT="0" distB="0" distL="0" distR="0" wp14:anchorId="25D78F0C" wp14:editId="33886643">
-            <wp:extent cx="5731510" cy="1594485"/>
-            <wp:effectExtent l="0" t="0" r="0" b="5715"/>
+          <wp:inline distT="0" distB="0" distL="0" distR="0" wp14:anchorId="25D78F0C" wp14:editId="2F3D6D3D">
+            <wp:extent cx="5731510" cy="1793631"/>
+            <wp:effectExtent l="0" t="0" r="0" b="0"/>
             <wp:docPr id="279222084" name="Picture 1" descr="A graph with numbers and a bar&#10;&#10;Description automatically generated"/>
             <wp:cNvGraphicFramePr>
               <a:graphicFrameLocks xmlns:a="http://schemas.openxmlformats.org/drawingml/2006/main" noChangeAspect="1"/>
@@ -6492,7 +7373,7 @@
                   <pic:spPr>
                     <a:xfrm>
                       <a:off x="0" y="0"/>
-                      <a:ext cx="5731510" cy="1594485"/>
+                      <a:ext cx="5753736" cy="1800587"/>
                     </a:xfrm>
                     <a:prstGeom prst="rect">
                       <a:avLst/>
@@ -6741,58 +7622,123 @@
           <w:lang w:val="pl-PL"/>
         </w:rPr>
       </w:pPr>
-    </w:p>
-    <w:p>
-      <w:pPr>
-        <w:rPr>
-          <w:lang w:val="pl-PL"/>
-        </w:rPr>
-      </w:pPr>
-    </w:p>
-    <w:p>
-      <w:pPr>
-        <w:rPr>
-          <w:lang w:val="pl-PL"/>
-        </w:rPr>
-      </w:pPr>
-    </w:p>
-    <w:p>
-      <w:pPr>
-        <w:rPr>
-          <w:lang w:val="pl-PL"/>
-        </w:rPr>
-      </w:pPr>
-    </w:p>
-    <w:p>
-      <w:pPr>
-        <w:rPr>
-          <w:lang w:val="pl-PL"/>
-        </w:rPr>
-      </w:pPr>
-      <w:bookmarkStart w:id="13" w:name="_Załącznik_3._Wykres"/>
+      <w:r>
+        <w:rPr>
+          <w:noProof/>
+          <w:lang w:val="pl-PL"/>
+        </w:rPr>
+        <w:drawing>
+          <wp:inline distT="0" distB="0" distL="0" distR="0" wp14:anchorId="3093274D" wp14:editId="543BFECE">
+            <wp:extent cx="5346700" cy="3619500"/>
+            <wp:effectExtent l="0" t="0" r="0" b="0"/>
+            <wp:docPr id="781827742" name="Picture 2" descr="A screen shot of a screen&#10;&#10;Description automatically generated"/>
+            <wp:cNvGraphicFramePr>
+              <a:graphicFrameLocks xmlns:a="http://schemas.openxmlformats.org/drawingml/2006/main" noChangeAspect="1"/>
+            </wp:cNvGraphicFramePr>
+            <a:graphic xmlns:a="http://schemas.openxmlformats.org/drawingml/2006/main">
+              <a:graphicData uri="http://schemas.openxmlformats.org/drawingml/2006/picture">
+                <pic:pic xmlns:pic="http://schemas.openxmlformats.org/drawingml/2006/picture">
+                  <pic:nvPicPr>
+                    <pic:cNvPr id="781827742" name="Picture 2" descr="A screen shot of a screen&#10;&#10;Description automatically generated"/>
+                    <pic:cNvPicPr/>
+                  </pic:nvPicPr>
+                  <pic:blipFill>
+                    <a:blip r:embed="rId13">
+                      <a:extLst>
+                        <a:ext uri="{28A0092B-C50C-407E-A947-70E740481C1C}">
+                          <a14:useLocalDpi xmlns:a14="http://schemas.microsoft.com/office/drawing/2010/main" val="0"/>
+                        </a:ext>
+                      </a:extLst>
+                    </a:blip>
+                    <a:stretch>
+                      <a:fillRect/>
+                    </a:stretch>
+                  </pic:blipFill>
+                  <pic:spPr>
+                    <a:xfrm>
+                      <a:off x="0" y="0"/>
+                      <a:ext cx="5346700" cy="3619500"/>
+                    </a:xfrm>
+                    <a:prstGeom prst="rect">
+                      <a:avLst/>
+                    </a:prstGeom>
+                  </pic:spPr>
+                </pic:pic>
+              </a:graphicData>
+            </a:graphic>
+          </wp:inline>
+        </w:drawing>
+      </w:r>
+    </w:p>
+    <w:p>
+      <w:pPr>
+        <w:pStyle w:val="Heading2"/>
+        <w:rPr>
+          <w:i/>
+          <w:iCs/>
+          <w:lang w:val="pl-PL"/>
+        </w:rPr>
+      </w:pPr>
+      <w:bookmarkStart w:id="13" w:name="_Załącznik_4._Wykres_1"/>
       <w:bookmarkEnd w:id="13"/>
-    </w:p>
-    <w:p>
-      <w:pPr>
-        <w:rPr>
-          <w:lang w:val="pl-PL"/>
-        </w:rPr>
-      </w:pPr>
-    </w:p>
-    <w:p>
-      <w:pPr>
-        <w:rPr>
-          <w:lang w:val="pl-PL"/>
-        </w:rPr>
-      </w:pPr>
-    </w:p>
-    <w:p>
-      <w:pPr>
-        <w:rPr>
-          <w:lang w:val="pl-PL"/>
-        </w:rPr>
-      </w:pPr>
-      <w:bookmarkStart w:id="14" w:name="_Załącznik_4._Wykres"/>
+      <w:r>
+        <w:t xml:space="preserve">Załącznik </w:t>
+      </w:r>
+      <w:r>
+        <w:rPr>
+          <w:lang w:val="pl-PL"/>
+        </w:rPr>
+        <w:t>4</w:t>
+      </w:r>
+      <w:r>
+        <w:t xml:space="preserve">. </w:t>
+      </w:r>
+      <w:r>
+        <w:rPr>
+          <w:lang w:val="pl-PL"/>
+        </w:rPr>
+        <w:t xml:space="preserve">Wykres pudełkowy przygotowany dla zmiennej </w:t>
+      </w:r>
+      <w:proofErr w:type="spellStart"/>
+      <w:r>
+        <w:rPr>
+          <w:i/>
+          <w:iCs/>
+          <w:lang w:val="pl-PL"/>
+        </w:rPr>
+        <w:t>additional_money</w:t>
+      </w:r>
+      <w:proofErr w:type="spellEnd"/>
+      <w:r>
+        <w:rPr>
+          <w:i/>
+          <w:iCs/>
+          <w:lang w:val="pl-PL"/>
+        </w:rPr>
+        <w:t>.</w:t>
+      </w:r>
+    </w:p>
+    <w:p>
+      <w:pPr>
+        <w:rPr>
+          <w:lang w:val="pl-PL"/>
+        </w:rPr>
+      </w:pPr>
+    </w:p>
+    <w:p>
+      <w:pPr>
+        <w:rPr>
+          <w:lang w:val="pl-PL"/>
+        </w:rPr>
+      </w:pPr>
+    </w:p>
+    <w:p>
+      <w:pPr>
+        <w:rPr>
+          <w:lang w:val="pl-PL"/>
+        </w:rPr>
+      </w:pPr>
+      <w:bookmarkStart w:id="14" w:name="_Załącznik_3._Wykres"/>
       <w:bookmarkEnd w:id="14"/>
     </w:p>
     <w:p>
@@ -6801,22 +7747,360 @@
           <w:lang w:val="pl-PL"/>
         </w:rPr>
       </w:pPr>
+      <w:r>
+        <w:rPr>
+          <w:noProof/>
+          <w:lang w:val="pl-PL"/>
+        </w:rPr>
+        <w:drawing>
+          <wp:inline distT="0" distB="0" distL="0" distR="0" wp14:anchorId="22FD5BBA" wp14:editId="4FA97EAF">
+            <wp:extent cx="5194300" cy="3187700"/>
+            <wp:effectExtent l="0" t="0" r="0" b="0"/>
+            <wp:docPr id="1604920010" name="Picture 3" descr="A screen shot of a computer screen&#10;&#10;Description automatically generated"/>
+            <wp:cNvGraphicFramePr>
+              <a:graphicFrameLocks xmlns:a="http://schemas.openxmlformats.org/drawingml/2006/main" noChangeAspect="1"/>
+            </wp:cNvGraphicFramePr>
+            <a:graphic xmlns:a="http://schemas.openxmlformats.org/drawingml/2006/main">
+              <a:graphicData uri="http://schemas.openxmlformats.org/drawingml/2006/picture">
+                <pic:pic xmlns:pic="http://schemas.openxmlformats.org/drawingml/2006/picture">
+                  <pic:nvPicPr>
+                    <pic:cNvPr id="1604920010" name="Picture 3" descr="A screen shot of a computer screen&#10;&#10;Description automatically generated"/>
+                    <pic:cNvPicPr/>
+                  </pic:nvPicPr>
+                  <pic:blipFill>
+                    <a:blip r:embed="rId14">
+                      <a:extLst>
+                        <a:ext uri="{28A0092B-C50C-407E-A947-70E740481C1C}">
+                          <a14:useLocalDpi xmlns:a14="http://schemas.microsoft.com/office/drawing/2010/main" val="0"/>
+                        </a:ext>
+                      </a:extLst>
+                    </a:blip>
+                    <a:stretch>
+                      <a:fillRect/>
+                    </a:stretch>
+                  </pic:blipFill>
+                  <pic:spPr>
+                    <a:xfrm>
+                      <a:off x="0" y="0"/>
+                      <a:ext cx="5194300" cy="3187700"/>
+                    </a:xfrm>
+                    <a:prstGeom prst="rect">
+                      <a:avLst/>
+                    </a:prstGeom>
+                  </pic:spPr>
+                </pic:pic>
+              </a:graphicData>
+            </a:graphic>
+          </wp:inline>
+        </w:drawing>
+      </w:r>
+    </w:p>
+    <w:p>
+      <w:pPr>
+        <w:rPr>
+          <w:lang w:val="pl-PL"/>
+        </w:rPr>
+      </w:pPr>
     </w:p>
     <w:p>
       <w:pPr>
         <w:pStyle w:val="Heading2"/>
         <w:rPr>
-          <w:lang w:val="pl-PL"/>
-        </w:rPr>
-      </w:pPr>
-      <w:bookmarkStart w:id="15" w:name="_Załącznik_5._Wykres"/>
-      <w:bookmarkStart w:id="16" w:name="_Załącznik_6._Wykres"/>
+          <w:i/>
+          <w:iCs/>
+          <w:lang w:val="pl-PL"/>
+        </w:rPr>
+      </w:pPr>
+      <w:bookmarkStart w:id="15" w:name="_Załącznik_4._Wykres"/>
       <w:bookmarkEnd w:id="15"/>
+      <w:r>
+        <w:t xml:space="preserve">Załącznik </w:t>
+      </w:r>
+      <w:r>
+        <w:rPr>
+          <w:lang w:val="pl-PL"/>
+        </w:rPr>
+        <w:t>5.</w:t>
+      </w:r>
+      <w:r>
+        <w:t xml:space="preserve"> </w:t>
+      </w:r>
+      <w:r>
+        <w:rPr>
+          <w:lang w:val="pl-PL"/>
+        </w:rPr>
+        <w:t xml:space="preserve">Wykres punktowy przedstawiający wartości odstające dla zmiennej </w:t>
+      </w:r>
+      <w:proofErr w:type="spellStart"/>
+      <w:r>
+        <w:rPr>
+          <w:i/>
+          <w:iCs/>
+          <w:lang w:val="pl-PL"/>
+        </w:rPr>
+        <w:t>additional_money</w:t>
+      </w:r>
+      <w:proofErr w:type="spellEnd"/>
+      <w:r>
+        <w:rPr>
+          <w:i/>
+          <w:iCs/>
+          <w:lang w:val="pl-PL"/>
+        </w:rPr>
+        <w:t>.</w:t>
+      </w:r>
+    </w:p>
+    <w:p>
+      <w:pPr>
+        <w:rPr>
+          <w:lang w:val="pl-PL"/>
+        </w:rPr>
+      </w:pPr>
+    </w:p>
+    <w:p>
+      <w:pPr>
+        <w:rPr>
+          <w:lang w:val="pl-PL"/>
+        </w:rPr>
+      </w:pPr>
+    </w:p>
+    <w:p>
+      <w:pPr>
+        <w:pStyle w:val="Heading2"/>
+        <w:rPr>
+          <w:lang w:val="pl-PL"/>
+        </w:rPr>
+      </w:pPr>
+      <w:bookmarkStart w:id="16" w:name="_Załącznik_5._Wykres"/>
+      <w:bookmarkStart w:id="17" w:name="_Załącznik_6._Wykres"/>
       <w:bookmarkEnd w:id="16"/>
+      <w:bookmarkEnd w:id="17"/>
+      <w:r>
+        <w:rPr>
+          <w:noProof/>
+          <w:lang w:val="pl-PL"/>
+        </w:rPr>
+        <w:drawing>
+          <wp:inline distT="0" distB="0" distL="0" distR="0" wp14:anchorId="24D4FB19" wp14:editId="2E53E5FA">
+            <wp:extent cx="5346700" cy="3619500"/>
+            <wp:effectExtent l="0" t="0" r="0" b="0"/>
+            <wp:docPr id="1535123427" name="Picture 4" descr="A black and white screen with a black border&#10;&#10;Description automatically generated"/>
+            <wp:cNvGraphicFramePr>
+              <a:graphicFrameLocks xmlns:a="http://schemas.openxmlformats.org/drawingml/2006/main" noChangeAspect="1"/>
+            </wp:cNvGraphicFramePr>
+            <a:graphic xmlns:a="http://schemas.openxmlformats.org/drawingml/2006/main">
+              <a:graphicData uri="http://schemas.openxmlformats.org/drawingml/2006/picture">
+                <pic:pic xmlns:pic="http://schemas.openxmlformats.org/drawingml/2006/picture">
+                  <pic:nvPicPr>
+                    <pic:cNvPr id="1535123427" name="Picture 4" descr="A black and white screen with a black border&#10;&#10;Description automatically generated"/>
+                    <pic:cNvPicPr/>
+                  </pic:nvPicPr>
+                  <pic:blipFill>
+                    <a:blip r:embed="rId15">
+                      <a:extLst>
+                        <a:ext uri="{28A0092B-C50C-407E-A947-70E740481C1C}">
+                          <a14:useLocalDpi xmlns:a14="http://schemas.microsoft.com/office/drawing/2010/main" val="0"/>
+                        </a:ext>
+                      </a:extLst>
+                    </a:blip>
+                    <a:stretch>
+                      <a:fillRect/>
+                    </a:stretch>
+                  </pic:blipFill>
+                  <pic:spPr>
+                    <a:xfrm>
+                      <a:off x="0" y="0"/>
+                      <a:ext cx="5346700" cy="3619500"/>
+                    </a:xfrm>
+                    <a:prstGeom prst="rect">
+                      <a:avLst/>
+                    </a:prstGeom>
+                  </pic:spPr>
+                </pic:pic>
+              </a:graphicData>
+            </a:graphic>
+          </wp:inline>
+        </w:drawing>
+      </w:r>
+    </w:p>
+    <w:p>
+      <w:pPr>
+        <w:pStyle w:val="Heading2"/>
+        <w:rPr>
+          <w:lang w:val="pl-PL"/>
+        </w:rPr>
+      </w:pPr>
+      <w:bookmarkStart w:id="18" w:name="_Załącznik_6._Wykres_1"/>
+      <w:bookmarkEnd w:id="18"/>
+      <w:r>
+        <w:t xml:space="preserve">Załącznik </w:t>
+      </w:r>
+      <w:r>
+        <w:rPr>
+          <w:lang w:val="pl-PL"/>
+        </w:rPr>
+        <w:t>6</w:t>
+      </w:r>
+      <w:r>
+        <w:t xml:space="preserve">. </w:t>
+      </w:r>
+      <w:r>
+        <w:rPr>
+          <w:lang w:val="pl-PL"/>
+        </w:rPr>
+        <w:t xml:space="preserve">Wykres pudełkowy przygotowany dla zmiennej </w:t>
+      </w:r>
+      <w:proofErr w:type="spellStart"/>
+      <w:r>
+        <w:rPr>
+          <w:i/>
+          <w:iCs/>
+          <w:lang w:val="pl-PL"/>
+        </w:rPr>
+        <w:t>additional_money</w:t>
+      </w:r>
+      <w:proofErr w:type="spellEnd"/>
+      <w:r>
+        <w:rPr>
+          <w:i/>
+          <w:iCs/>
+          <w:lang w:val="pl-PL"/>
+        </w:rPr>
+        <w:t xml:space="preserve"> </w:t>
+      </w:r>
+      <w:r>
+        <w:rPr>
+          <w:lang w:val="pl-PL"/>
+        </w:rPr>
+        <w:t>po modyfikacji.</w:t>
+      </w:r>
+    </w:p>
+    <w:p>
+      <w:pPr>
+        <w:rPr>
+          <w:lang w:val="pl-PL"/>
+        </w:rPr>
+      </w:pPr>
+    </w:p>
+    <w:p>
+      <w:pPr>
+        <w:rPr>
+          <w:lang w:val="pl-PL"/>
+        </w:rPr>
+      </w:pPr>
+      <w:r>
+        <w:rPr>
+          <w:noProof/>
+          <w:lang w:val="pl-PL"/>
+        </w:rPr>
+        <w:lastRenderedPageBreak/>
+        <w:drawing>
+          <wp:inline distT="0" distB="0" distL="0" distR="0" wp14:anchorId="41057F4C" wp14:editId="6AB0549C">
+            <wp:extent cx="5702300" cy="5905500"/>
+            <wp:effectExtent l="0" t="0" r="0" b="0"/>
+            <wp:docPr id="590135160" name="Picture 6" descr="A pie chart with numbers and a black background&#10;&#10;Description automatically generated"/>
+            <wp:cNvGraphicFramePr>
+              <a:graphicFrameLocks xmlns:a="http://schemas.openxmlformats.org/drawingml/2006/main" noChangeAspect="1"/>
+            </wp:cNvGraphicFramePr>
+            <a:graphic xmlns:a="http://schemas.openxmlformats.org/drawingml/2006/main">
+              <a:graphicData uri="http://schemas.openxmlformats.org/drawingml/2006/picture">
+                <pic:pic xmlns:pic="http://schemas.openxmlformats.org/drawingml/2006/picture">
+                  <pic:nvPicPr>
+                    <pic:cNvPr id="590135160" name="Picture 6" descr="A pie chart with numbers and a black background&#10;&#10;Description automatically generated"/>
+                    <pic:cNvPicPr/>
+                  </pic:nvPicPr>
+                  <pic:blipFill>
+                    <a:blip r:embed="rId16">
+                      <a:extLst>
+                        <a:ext uri="{28A0092B-C50C-407E-A947-70E740481C1C}">
+                          <a14:useLocalDpi xmlns:a14="http://schemas.microsoft.com/office/drawing/2010/main" val="0"/>
+                        </a:ext>
+                      </a:extLst>
+                    </a:blip>
+                    <a:stretch>
+                      <a:fillRect/>
+                    </a:stretch>
+                  </pic:blipFill>
+                  <pic:spPr>
+                    <a:xfrm>
+                      <a:off x="0" y="0"/>
+                      <a:ext cx="5702300" cy="5905500"/>
+                    </a:xfrm>
+                    <a:prstGeom prst="rect">
+                      <a:avLst/>
+                    </a:prstGeom>
+                  </pic:spPr>
+                </pic:pic>
+              </a:graphicData>
+            </a:graphic>
+          </wp:inline>
+        </w:drawing>
+      </w:r>
+    </w:p>
+    <w:p>
+      <w:pPr>
+        <w:pStyle w:val="Heading2"/>
+        <w:rPr>
+          <w:i/>
+          <w:iCs/>
+          <w:lang w:val="pl-PL"/>
+        </w:rPr>
+      </w:pPr>
+      <w:bookmarkStart w:id="19" w:name="_Załącznik_7._Wykres"/>
+      <w:bookmarkEnd w:id="19"/>
+      <w:r>
+        <w:t xml:space="preserve">Załącznik </w:t>
+      </w:r>
+      <w:r>
+        <w:rPr>
+          <w:lang w:val="pl-PL"/>
+        </w:rPr>
+        <w:t>7</w:t>
+      </w:r>
+      <w:r>
+        <w:t xml:space="preserve">. </w:t>
+      </w:r>
+      <w:r>
+        <w:rPr>
+          <w:lang w:val="pl-PL"/>
+        </w:rPr>
+        <w:t xml:space="preserve">Wykres </w:t>
+      </w:r>
+      <w:r>
+        <w:rPr>
+          <w:lang w:val="pl-PL"/>
+        </w:rPr>
+        <w:t xml:space="preserve">kołowy dla zmiennej </w:t>
+      </w:r>
+      <w:proofErr w:type="spellStart"/>
+      <w:r>
+        <w:rPr>
+          <w:i/>
+          <w:iCs/>
+          <w:lang w:val="pl-PL"/>
+        </w:rPr>
+        <w:t>education</w:t>
+      </w:r>
+      <w:proofErr w:type="spellEnd"/>
+      <w:r>
+        <w:rPr>
+          <w:i/>
+          <w:iCs/>
+          <w:lang w:val="pl-PL"/>
+        </w:rPr>
+        <w:t>.</w:t>
+      </w:r>
+    </w:p>
+    <w:p>
+      <w:pPr>
+        <w:rPr>
+          <w:lang w:val="pl-PL"/>
+        </w:rPr>
+      </w:pPr>
     </w:p>
     <w:sectPr>
-      <w:footerReference w:type="even" r:id="rId13"/>
-      <w:footerReference w:type="default" r:id="rId14"/>
+      <w:footerReference w:type="even" r:id="rId17"/>
+      <w:footerReference w:type="default" r:id="rId18"/>
       <w:pgSz w:w="11906" w:h="16838"/>
       <w:pgMar w:top="1440" w:right="1440" w:bottom="1440" w:left="1440" w:header="708" w:footer="708" w:gutter="0"/>
       <w:cols w:space="708"/>

</xml_diff>

<commit_message>
results of both random forest classifiers described
</commit_message>
<xml_diff>
--- a/FinalProject/Raport_koncowy_Dominik_Suszek_s23396_Artur_Soszynski_s23632.docx
+++ b/FinalProject/Raport_koncowy_Dominik_Suszek_s23396_Artur_Soszynski_s23632.docx
@@ -358,23 +358,7 @@
                 <w:noProof/>
                 <w:lang w:val="pl-PL"/>
               </w:rPr>
-              <w:t>Sposób ro</w:t>
-            </w:r>
-            <w:r>
-              <w:rPr>
-                <w:rStyle w:val="Hyperlink"/>
-                <w:noProof/>
-                <w:lang w:val="pl-PL"/>
-              </w:rPr>
-              <w:t>z</w:t>
-            </w:r>
-            <w:r>
-              <w:rPr>
-                <w:rStyle w:val="Hyperlink"/>
-                <w:noProof/>
-                <w:lang w:val="pl-PL"/>
-              </w:rPr>
-              <w:t>wiązania problemu</w:t>
+              <w:t>Sposób rozwiązania problemu</w:t>
             </w:r>
             <w:r>
               <w:rPr>
@@ -3858,83 +3842,6 @@
     </w:p>
     <w:p>
       <w:pPr>
-        <w:rPr>
-          <w:lang w:val="pl-PL"/>
-        </w:rPr>
-      </w:pPr>
-      <w:r>
-        <w:rPr>
-          <w:lang w:val="pl-PL"/>
-        </w:rPr>
-        <w:tab/>
-        <w:t xml:space="preserve">Następnie </w:t>
-      </w:r>
-      <w:r>
-        <w:rPr>
-          <w:lang w:val="pl-PL"/>
-        </w:rPr>
-        <w:t>usunięto rekordy, dla których brakowało wartości w przypadku zmiennych</w:t>
-      </w:r>
-      <w:r>
-        <w:rPr>
-          <w:lang w:val="pl-PL"/>
-        </w:rPr>
-        <w:t xml:space="preserve">: </w:t>
-      </w:r>
-      <w:proofErr w:type="spellStart"/>
-      <w:r>
-        <w:rPr>
-          <w:i/>
-          <w:iCs/>
-          <w:lang w:val="pl-PL"/>
-        </w:rPr>
-        <w:t>workclass</w:t>
-      </w:r>
-      <w:proofErr w:type="spellEnd"/>
-      <w:r>
-        <w:rPr>
-          <w:i/>
-          <w:iCs/>
-          <w:lang w:val="pl-PL"/>
-        </w:rPr>
-        <w:t xml:space="preserve">, </w:t>
-      </w:r>
-      <w:proofErr w:type="spellStart"/>
-      <w:r>
-        <w:rPr>
-          <w:i/>
-          <w:iCs/>
-          <w:lang w:val="pl-PL"/>
-        </w:rPr>
-        <w:t>occupation</w:t>
-      </w:r>
-      <w:proofErr w:type="spellEnd"/>
-      <w:r>
-        <w:rPr>
-          <w:i/>
-          <w:iCs/>
-          <w:lang w:val="pl-PL"/>
-        </w:rPr>
-        <w:t>, native-country</w:t>
-      </w:r>
-      <w:r>
-        <w:rPr>
-          <w:i/>
-          <w:iCs/>
-          <w:lang w:val="pl-PL"/>
-        </w:rPr>
-        <w:t>.</w:t>
-      </w:r>
-    </w:p>
-    <w:p>
-      <w:pPr>
-        <w:rPr>
-          <w:lang w:val="pl-PL"/>
-        </w:rPr>
-      </w:pPr>
-    </w:p>
-    <w:p>
-      <w:pPr>
         <w:ind w:firstLine="360"/>
         <w:rPr>
           <w:lang w:val="pl-PL"/>
@@ -4118,7 +4025,19 @@
         <w:rPr>
           <w:lang w:val="pl-PL"/>
         </w:rPr>
-        <w:t xml:space="preserve"> Jest ich jedynie 161, co stanowi niecałe 0,5% wszystkich dostępnych rekordów. W związku z tym, podjęto decyzję o ich usunięciu.</w:t>
+        <w:t xml:space="preserve"> Jest ich jedynie 161, co stanowi niecałe 0,5% wszystkich dostępnych rekordów. W związku z tym, podjęto decyzję o </w:t>
+      </w:r>
+      <w:r>
+        <w:rPr>
+          <w:lang w:val="pl-PL"/>
+        </w:rPr>
+        <w:t>przycięciu tych wartości – w przypadku przekroczenia wartości 40000 dla tej zmiennej, przypisywano jej wartość 40000</w:t>
+      </w:r>
+      <w:r>
+        <w:rPr>
+          <w:lang w:val="pl-PL"/>
+        </w:rPr>
+        <w:t>.</w:t>
       </w:r>
       <w:r>
         <w:rPr>
@@ -4132,7 +4051,21 @@
             <w:rStyle w:val="Hyperlink"/>
             <w:lang w:val="pl-PL"/>
           </w:rPr>
-          <w:t>Załącznik 6</w:t>
+          <w:t>Załąc</w:t>
+        </w:r>
+        <w:r>
+          <w:rPr>
+            <w:rStyle w:val="Hyperlink"/>
+            <w:lang w:val="pl-PL"/>
+          </w:rPr>
+          <w:t>z</w:t>
+        </w:r>
+        <w:r>
+          <w:rPr>
+            <w:rStyle w:val="Hyperlink"/>
+            <w:lang w:val="pl-PL"/>
+          </w:rPr>
+          <w:t>nik 6</w:t>
         </w:r>
       </w:hyperlink>
       <w:r>
@@ -4509,7 +4442,21 @@
             <w:rStyle w:val="Hyperlink"/>
             <w:lang w:val="pl-PL"/>
           </w:rPr>
-          <w:t>Załącznik</w:t>
+          <w:t>Załączn</w:t>
+        </w:r>
+        <w:r>
+          <w:rPr>
+            <w:rStyle w:val="Hyperlink"/>
+            <w:lang w:val="pl-PL"/>
+          </w:rPr>
+          <w:t>i</w:t>
+        </w:r>
+        <w:r>
+          <w:rPr>
+            <w:rStyle w:val="Hyperlink"/>
+            <w:lang w:val="pl-PL"/>
+          </w:rPr>
+          <w:t>k</w:t>
         </w:r>
         <w:r>
           <w:rPr>
@@ -4531,6 +4478,26 @@
         </w:rPr>
         <w:t>.</w:t>
       </w:r>
+      <w:r>
+        <w:rPr>
+          <w:lang w:val="pl-PL"/>
+        </w:rPr>
+        <w:t xml:space="preserve"> Największe odsetki przypadają na klasy </w:t>
+      </w:r>
+      <w:proofErr w:type="spellStart"/>
+      <w:r>
+        <w:rPr>
+          <w:lang w:val="pl-PL"/>
+        </w:rPr>
+        <w:t>Bachelors</w:t>
+      </w:r>
+      <w:proofErr w:type="spellEnd"/>
+      <w:r>
+        <w:rPr>
+          <w:lang w:val="pl-PL"/>
+        </w:rPr>
+        <w:t xml:space="preserve"> oraz HS-Grad (odpowiednio osoby, które ukończyły pierwszy stopień studiów oraz osoby po szkole średniej).</w:t>
+      </w:r>
     </w:p>
     <w:p>
       <w:pPr>
@@ -5320,7 +5287,7 @@
     <w:p>
       <w:pPr>
         <w:rPr>
-          <w:lang w:val="en-US"/>
+          <w:lang w:val="pl-PL"/>
         </w:rPr>
       </w:pPr>
     </w:p>
@@ -5848,62 +5815,52 @@
         <w:rPr>
           <w:lang w:val="en-US"/>
         </w:rPr>
-        <w:t xml:space="preserve"> 'verbose': 0,</w:t>
-      </w:r>
-    </w:p>
-    <w:p>
-      <w:pPr>
-        <w:rPr>
-          <w:lang w:val="en-US"/>
-        </w:rPr>
-      </w:pPr>
-      <w:r>
-        <w:rPr>
-          <w:lang w:val="en-US"/>
-        </w:rPr>
-        <w:t xml:space="preserve"> '</w:t>
-      </w:r>
-      <w:proofErr w:type="spellStart"/>
-      <w:proofErr w:type="gramStart"/>
-      <w:r>
-        <w:rPr>
-          <w:lang w:val="en-US"/>
-        </w:rPr>
-        <w:t>warm</w:t>
-      </w:r>
-      <w:proofErr w:type="gramEnd"/>
-      <w:r>
-        <w:rPr>
-          <w:lang w:val="en-US"/>
-        </w:rPr>
-        <w:t>_start</w:t>
-      </w:r>
-      <w:proofErr w:type="spellEnd"/>
-      <w:r>
-        <w:rPr>
-          <w:lang w:val="en-US"/>
-        </w:rPr>
-        <w:t>': False}</w:t>
-      </w:r>
-    </w:p>
-    <w:p>
-      <w:pPr>
-        <w:rPr>
-          <w:lang w:val="en-US"/>
-        </w:rPr>
-      </w:pPr>
-    </w:p>
-    <w:p>
-      <w:pPr>
-        <w:rPr>
-          <w:lang w:val="en-US"/>
-        </w:rPr>
-      </w:pPr>
-    </w:p>
-    <w:p>
-      <w:pPr>
-        <w:rPr>
-          <w:lang w:val="en-US"/>
+        <w:t xml:space="preserve"> </w:t>
+      </w:r>
+      <w:r>
+        <w:rPr>
+          <w:lang w:val="en-US"/>
+        </w:rPr>
+        <w:t>'verbose': 0,</w:t>
+      </w:r>
+    </w:p>
+    <w:p>
+      <w:pPr>
+        <w:rPr>
+          <w:lang w:val="en-US"/>
+        </w:rPr>
+      </w:pPr>
+      <w:r>
+        <w:rPr>
+          <w:lang w:val="en-US"/>
+        </w:rPr>
+        <w:t xml:space="preserve"> 'warm_start': False}</w:t>
+      </w:r>
+    </w:p>
+    <w:p>
+      <w:pPr>
+        <w:rPr>
+          <w:lang w:val="en-US"/>
+        </w:rPr>
+      </w:pPr>
+    </w:p>
+    <w:p>
+      <w:pPr>
+        <w:rPr>
+          <w:lang w:val="pl-PL"/>
+        </w:rPr>
+      </w:pPr>
+      <w:r>
+        <w:rPr>
+          <w:lang w:val="pl-PL"/>
+        </w:rPr>
+        <w:t>Dla powyższych wartości uzyskano przedstawione poniżej wyniki.</w:t>
+      </w:r>
+    </w:p>
+    <w:p>
+      <w:pPr>
+        <w:rPr>
+          <w:lang w:val="pl-PL"/>
         </w:rPr>
       </w:pPr>
     </w:p>
@@ -5918,677 +5875,8 @@
           <w:lang w:val="pl-PL"/>
         </w:rPr>
         <w:lastRenderedPageBreak/>
-        <w:t>Parametry wykorzystane dla modelu rand_for_2:</w:t>
-      </w:r>
-    </w:p>
-    <w:p>
-      <w:pPr>
-        <w:rPr>
-          <w:lang w:val="pl-PL"/>
-        </w:rPr>
-      </w:pPr>
-    </w:p>
-    <w:p>
-      <w:pPr>
-        <w:rPr>
-          <w:lang w:val="en-US"/>
-        </w:rPr>
-      </w:pPr>
-      <w:r>
-        <w:rPr>
-          <w:lang w:val="en-US"/>
-        </w:rPr>
-        <w:t>{'bootstrap': True,</w:t>
-      </w:r>
-    </w:p>
-    <w:p>
-      <w:pPr>
-        <w:rPr>
-          <w:lang w:val="en-US"/>
-        </w:rPr>
-      </w:pPr>
-      <w:r>
-        <w:rPr>
-          <w:lang w:val="en-US"/>
-        </w:rPr>
-        <w:t xml:space="preserve"> '</w:t>
-      </w:r>
-      <w:proofErr w:type="spellStart"/>
-      <w:proofErr w:type="gramStart"/>
-      <w:r>
-        <w:rPr>
-          <w:lang w:val="en-US"/>
-        </w:rPr>
-        <w:t>ccp</w:t>
-      </w:r>
-      <w:proofErr w:type="gramEnd"/>
-      <w:r>
-        <w:rPr>
-          <w:lang w:val="en-US"/>
-        </w:rPr>
-        <w:t>_alpha</w:t>
-      </w:r>
-      <w:proofErr w:type="spellEnd"/>
-      <w:r>
-        <w:rPr>
-          <w:lang w:val="en-US"/>
-        </w:rPr>
-        <w:t>': 0.0,</w:t>
-      </w:r>
-    </w:p>
-    <w:p>
-      <w:pPr>
-        <w:rPr>
-          <w:lang w:val="en-US"/>
-        </w:rPr>
-      </w:pPr>
-      <w:r>
-        <w:rPr>
-          <w:lang w:val="en-US"/>
-        </w:rPr>
-        <w:t xml:space="preserve"> '</w:t>
-      </w:r>
-      <w:proofErr w:type="spellStart"/>
-      <w:proofErr w:type="gramStart"/>
-      <w:r>
-        <w:rPr>
-          <w:lang w:val="en-US"/>
-        </w:rPr>
-        <w:t>class</w:t>
-      </w:r>
-      <w:proofErr w:type="gramEnd"/>
-      <w:r>
-        <w:rPr>
-          <w:lang w:val="en-US"/>
-        </w:rPr>
-        <w:t>_weight</w:t>
-      </w:r>
-      <w:proofErr w:type="spellEnd"/>
-      <w:r>
-        <w:rPr>
-          <w:lang w:val="en-US"/>
-        </w:rPr>
-        <w:t>': None,</w:t>
-      </w:r>
-    </w:p>
-    <w:p>
-      <w:pPr>
-        <w:rPr>
-          <w:lang w:val="en-US"/>
-        </w:rPr>
-      </w:pPr>
-      <w:r>
-        <w:rPr>
-          <w:lang w:val="en-US"/>
-        </w:rPr>
-        <w:t xml:space="preserve"> 'criterion': '</w:t>
-      </w:r>
-      <w:proofErr w:type="spellStart"/>
-      <w:r>
-        <w:rPr>
-          <w:lang w:val="en-US"/>
-        </w:rPr>
-        <w:t>gini</w:t>
-      </w:r>
-      <w:proofErr w:type="spellEnd"/>
-      <w:r>
-        <w:rPr>
-          <w:lang w:val="en-US"/>
-        </w:rPr>
-        <w:t>',</w:t>
-      </w:r>
-    </w:p>
-    <w:p>
-      <w:pPr>
-        <w:rPr>
-          <w:lang w:val="en-US"/>
-        </w:rPr>
-      </w:pPr>
-      <w:r>
-        <w:rPr>
-          <w:lang w:val="en-US"/>
-        </w:rPr>
-        <w:t xml:space="preserve"> '</w:t>
-      </w:r>
-      <w:proofErr w:type="spellStart"/>
-      <w:proofErr w:type="gramStart"/>
-      <w:r>
-        <w:rPr>
-          <w:lang w:val="en-US"/>
-        </w:rPr>
-        <w:t>max</w:t>
-      </w:r>
-      <w:proofErr w:type="gramEnd"/>
-      <w:r>
-        <w:rPr>
-          <w:lang w:val="en-US"/>
-        </w:rPr>
-        <w:t>_depth</w:t>
-      </w:r>
-      <w:proofErr w:type="spellEnd"/>
-      <w:r>
-        <w:rPr>
-          <w:lang w:val="en-US"/>
-        </w:rPr>
-        <w:t>': None,</w:t>
-      </w:r>
-    </w:p>
-    <w:p>
-      <w:pPr>
-        <w:rPr>
-          <w:lang w:val="en-US"/>
-        </w:rPr>
-      </w:pPr>
-      <w:r>
-        <w:rPr>
-          <w:lang w:val="en-US"/>
-        </w:rPr>
-        <w:t xml:space="preserve"> '</w:t>
-      </w:r>
-      <w:proofErr w:type="spellStart"/>
-      <w:proofErr w:type="gramStart"/>
-      <w:r>
-        <w:rPr>
-          <w:lang w:val="en-US"/>
-        </w:rPr>
-        <w:t>max</w:t>
-      </w:r>
-      <w:proofErr w:type="gramEnd"/>
-      <w:r>
-        <w:rPr>
-          <w:lang w:val="en-US"/>
-        </w:rPr>
-        <w:t>_features</w:t>
-      </w:r>
-      <w:proofErr w:type="spellEnd"/>
-      <w:r>
-        <w:rPr>
-          <w:lang w:val="en-US"/>
-        </w:rPr>
-        <w:t>': 'sqrt',</w:t>
-      </w:r>
-    </w:p>
-    <w:p>
-      <w:pPr>
-        <w:rPr>
-          <w:lang w:val="en-US"/>
-        </w:rPr>
-      </w:pPr>
-      <w:r>
-        <w:rPr>
-          <w:lang w:val="en-US"/>
-        </w:rPr>
-        <w:t xml:space="preserve"> '</w:t>
-      </w:r>
-      <w:proofErr w:type="spellStart"/>
-      <w:proofErr w:type="gramStart"/>
-      <w:r>
-        <w:rPr>
-          <w:lang w:val="en-US"/>
-        </w:rPr>
-        <w:t>max</w:t>
-      </w:r>
-      <w:proofErr w:type="gramEnd"/>
-      <w:r>
-        <w:rPr>
-          <w:lang w:val="en-US"/>
-        </w:rPr>
-        <w:t>_leaf_nodes</w:t>
-      </w:r>
-      <w:proofErr w:type="spellEnd"/>
-      <w:r>
-        <w:rPr>
-          <w:lang w:val="en-US"/>
-        </w:rPr>
-        <w:t>': 160,</w:t>
-      </w:r>
-    </w:p>
-    <w:p>
-      <w:pPr>
-        <w:rPr>
-          <w:lang w:val="en-US"/>
-        </w:rPr>
-      </w:pPr>
-      <w:r>
-        <w:rPr>
-          <w:lang w:val="en-US"/>
-        </w:rPr>
-        <w:t xml:space="preserve"> '</w:t>
-      </w:r>
-      <w:proofErr w:type="spellStart"/>
-      <w:proofErr w:type="gramStart"/>
-      <w:r>
-        <w:rPr>
-          <w:lang w:val="en-US"/>
-        </w:rPr>
-        <w:t>max</w:t>
-      </w:r>
-      <w:proofErr w:type="gramEnd"/>
-      <w:r>
-        <w:rPr>
-          <w:lang w:val="en-US"/>
-        </w:rPr>
-        <w:t>_samples</w:t>
-      </w:r>
-      <w:proofErr w:type="spellEnd"/>
-      <w:r>
-        <w:rPr>
-          <w:lang w:val="en-US"/>
-        </w:rPr>
-        <w:t>': None,</w:t>
-      </w:r>
-    </w:p>
-    <w:p>
-      <w:pPr>
-        <w:rPr>
-          <w:lang w:val="en-US"/>
-        </w:rPr>
-      </w:pPr>
-      <w:r>
-        <w:rPr>
-          <w:lang w:val="en-US"/>
-        </w:rPr>
-        <w:t xml:space="preserve"> '</w:t>
-      </w:r>
-      <w:proofErr w:type="spellStart"/>
-      <w:proofErr w:type="gramStart"/>
-      <w:r>
-        <w:rPr>
-          <w:lang w:val="en-US"/>
-        </w:rPr>
-        <w:t>min</w:t>
-      </w:r>
-      <w:proofErr w:type="gramEnd"/>
-      <w:r>
-        <w:rPr>
-          <w:lang w:val="en-US"/>
-        </w:rPr>
-        <w:t>_impurity_decrease</w:t>
-      </w:r>
-      <w:proofErr w:type="spellEnd"/>
-      <w:r>
-        <w:rPr>
-          <w:lang w:val="en-US"/>
-        </w:rPr>
-        <w:t>': 0.0,</w:t>
-      </w:r>
-    </w:p>
-    <w:p>
-      <w:pPr>
-        <w:rPr>
-          <w:lang w:val="en-US"/>
-        </w:rPr>
-      </w:pPr>
-      <w:r>
-        <w:rPr>
-          <w:lang w:val="en-US"/>
-        </w:rPr>
-        <w:t xml:space="preserve"> '</w:t>
-      </w:r>
-      <w:proofErr w:type="spellStart"/>
-      <w:proofErr w:type="gramStart"/>
-      <w:r>
-        <w:rPr>
-          <w:lang w:val="en-US"/>
-        </w:rPr>
-        <w:t>min</w:t>
-      </w:r>
-      <w:proofErr w:type="gramEnd"/>
-      <w:r>
-        <w:rPr>
-          <w:lang w:val="en-US"/>
-        </w:rPr>
-        <w:t>_samples_leaf</w:t>
-      </w:r>
-      <w:proofErr w:type="spellEnd"/>
-      <w:r>
-        <w:rPr>
-          <w:lang w:val="en-US"/>
-        </w:rPr>
-        <w:t>': 1,</w:t>
-      </w:r>
-    </w:p>
-    <w:p>
-      <w:pPr>
-        <w:rPr>
-          <w:lang w:val="en-US"/>
-        </w:rPr>
-      </w:pPr>
-      <w:r>
-        <w:rPr>
-          <w:lang w:val="en-US"/>
-        </w:rPr>
-        <w:t xml:space="preserve"> '</w:t>
-      </w:r>
-      <w:proofErr w:type="spellStart"/>
-      <w:proofErr w:type="gramStart"/>
-      <w:r>
-        <w:rPr>
-          <w:lang w:val="en-US"/>
-        </w:rPr>
-        <w:t>min</w:t>
-      </w:r>
-      <w:proofErr w:type="gramEnd"/>
-      <w:r>
-        <w:rPr>
-          <w:lang w:val="en-US"/>
-        </w:rPr>
-        <w:t>_samples_split</w:t>
-      </w:r>
-      <w:proofErr w:type="spellEnd"/>
-      <w:r>
-        <w:rPr>
-          <w:lang w:val="en-US"/>
-        </w:rPr>
-        <w:t>': 2,</w:t>
-      </w:r>
-    </w:p>
-    <w:p>
-      <w:pPr>
-        <w:rPr>
-          <w:lang w:val="en-US"/>
-        </w:rPr>
-      </w:pPr>
-      <w:r>
-        <w:rPr>
-          <w:lang w:val="en-US"/>
-        </w:rPr>
-        <w:t xml:space="preserve"> '</w:t>
-      </w:r>
-      <w:proofErr w:type="spellStart"/>
-      <w:proofErr w:type="gramStart"/>
-      <w:r>
-        <w:rPr>
-          <w:lang w:val="en-US"/>
-        </w:rPr>
-        <w:t>min</w:t>
-      </w:r>
-      <w:proofErr w:type="gramEnd"/>
-      <w:r>
-        <w:rPr>
-          <w:lang w:val="en-US"/>
-        </w:rPr>
-        <w:t>_weight_fraction_leaf</w:t>
-      </w:r>
-      <w:proofErr w:type="spellEnd"/>
-      <w:r>
-        <w:rPr>
-          <w:lang w:val="en-US"/>
-        </w:rPr>
-        <w:t>': 0.0,</w:t>
-      </w:r>
-    </w:p>
-    <w:p>
-      <w:pPr>
-        <w:rPr>
-          <w:lang w:val="en-US"/>
-        </w:rPr>
-      </w:pPr>
-      <w:r>
-        <w:rPr>
-          <w:lang w:val="en-US"/>
-        </w:rPr>
-        <w:t xml:space="preserve"> '</w:t>
-      </w:r>
-      <w:proofErr w:type="spellStart"/>
-      <w:r>
-        <w:rPr>
-          <w:lang w:val="en-US"/>
-        </w:rPr>
-        <w:t>n_estimators</w:t>
-      </w:r>
-      <w:proofErr w:type="spellEnd"/>
-      <w:r>
-        <w:rPr>
-          <w:lang w:val="en-US"/>
-        </w:rPr>
-        <w:t>': 500,</w:t>
-      </w:r>
-    </w:p>
-    <w:p>
-      <w:pPr>
-        <w:rPr>
-          <w:lang w:val="en-US"/>
-        </w:rPr>
-      </w:pPr>
-      <w:r>
-        <w:rPr>
-          <w:lang w:val="en-US"/>
-        </w:rPr>
-        <w:t xml:space="preserve"> '</w:t>
-      </w:r>
-      <w:proofErr w:type="spellStart"/>
-      <w:r>
-        <w:rPr>
-          <w:lang w:val="en-US"/>
-        </w:rPr>
-        <w:t>n_jobs</w:t>
-      </w:r>
-      <w:proofErr w:type="spellEnd"/>
-      <w:r>
-        <w:rPr>
-          <w:lang w:val="en-US"/>
-        </w:rPr>
-        <w:t>': None,</w:t>
-      </w:r>
-    </w:p>
-    <w:p>
-      <w:pPr>
-        <w:rPr>
-          <w:lang w:val="en-US"/>
-        </w:rPr>
-      </w:pPr>
-      <w:r>
-        <w:rPr>
-          <w:lang w:val="en-US"/>
-        </w:rPr>
-        <w:t xml:space="preserve"> '</w:t>
-      </w:r>
-      <w:proofErr w:type="spellStart"/>
-      <w:proofErr w:type="gramStart"/>
-      <w:r>
-        <w:rPr>
-          <w:lang w:val="en-US"/>
-        </w:rPr>
-        <w:t>oob</w:t>
-      </w:r>
-      <w:proofErr w:type="gramEnd"/>
-      <w:r>
-        <w:rPr>
-          <w:lang w:val="en-US"/>
-        </w:rPr>
-        <w:t>_score</w:t>
-      </w:r>
-      <w:proofErr w:type="spellEnd"/>
-      <w:r>
-        <w:rPr>
-          <w:lang w:val="en-US"/>
-        </w:rPr>
-        <w:t>': False,</w:t>
-      </w:r>
-    </w:p>
-    <w:p>
-      <w:pPr>
-        <w:rPr>
-          <w:lang w:val="en-US"/>
-        </w:rPr>
-      </w:pPr>
-      <w:r>
-        <w:rPr>
-          <w:lang w:val="en-US"/>
-        </w:rPr>
-        <w:t xml:space="preserve"> '</w:t>
-      </w:r>
-      <w:proofErr w:type="spellStart"/>
-      <w:proofErr w:type="gramStart"/>
-      <w:r>
-        <w:rPr>
-          <w:lang w:val="en-US"/>
-        </w:rPr>
-        <w:t>random</w:t>
-      </w:r>
-      <w:proofErr w:type="gramEnd"/>
-      <w:r>
-        <w:rPr>
-          <w:lang w:val="en-US"/>
-        </w:rPr>
-        <w:t>_state</w:t>
-      </w:r>
-      <w:proofErr w:type="spellEnd"/>
-      <w:r>
-        <w:rPr>
-          <w:lang w:val="en-US"/>
-        </w:rPr>
-        <w:t>': 42,</w:t>
-      </w:r>
-    </w:p>
-    <w:p>
-      <w:pPr>
-        <w:rPr>
-          <w:lang w:val="en-US"/>
-        </w:rPr>
-      </w:pPr>
-      <w:r>
-        <w:rPr>
-          <w:lang w:val="en-US"/>
-        </w:rPr>
-        <w:t xml:space="preserve"> 'verbose': 0,</w:t>
-      </w:r>
-    </w:p>
-    <w:p>
-      <w:pPr>
-        <w:rPr>
-          <w:lang w:val="en-US"/>
-        </w:rPr>
-      </w:pPr>
-      <w:r>
-        <w:rPr>
-          <w:lang w:val="en-US"/>
-        </w:rPr>
-        <w:t xml:space="preserve"> '</w:t>
-      </w:r>
-      <w:proofErr w:type="spellStart"/>
-      <w:proofErr w:type="gramStart"/>
-      <w:r>
-        <w:rPr>
-          <w:lang w:val="en-US"/>
-        </w:rPr>
-        <w:t>warm</w:t>
-      </w:r>
-      <w:proofErr w:type="gramEnd"/>
-      <w:r>
-        <w:rPr>
-          <w:lang w:val="en-US"/>
-        </w:rPr>
-        <w:t>_start</w:t>
-      </w:r>
-      <w:proofErr w:type="spellEnd"/>
-      <w:r>
-        <w:rPr>
-          <w:lang w:val="en-US"/>
-        </w:rPr>
-        <w:t>': False}</w:t>
-      </w:r>
-    </w:p>
-    <w:p>
-      <w:pPr>
-        <w:pStyle w:val="Heading1"/>
-        <w:rPr>
-          <w:lang w:val="pl-PL"/>
-        </w:rPr>
-      </w:pPr>
-      <w:bookmarkStart w:id="3" w:name="_Toc157331653"/>
-      <w:r>
-        <w:rPr>
-          <w:lang w:val="pl-PL"/>
-        </w:rPr>
-        <w:t>Dyskusja wyników i ewaluacja modelu</w:t>
-      </w:r>
-      <w:bookmarkEnd w:id="3"/>
-    </w:p>
-    <w:p>
-      <w:pPr>
-        <w:rPr>
-          <w:lang w:val="pl-PL"/>
-        </w:rPr>
-      </w:pPr>
-    </w:p>
-    <w:p>
-      <w:pPr>
-        <w:rPr>
-          <w:lang w:val="pl-PL"/>
-        </w:rPr>
-      </w:pPr>
-      <w:r>
-        <w:rPr>
-          <w:lang w:val="pl-PL"/>
-        </w:rPr>
-        <w:tab/>
-      </w:r>
-      <w:r>
-        <w:rPr>
-          <w:lang w:val="pl-PL"/>
-        </w:rPr>
-        <w:t>Jako główny punkt odniesienia do oceny jakości modelu wykorzystano poziom trafności (</w:t>
-      </w:r>
-      <w:proofErr w:type="spellStart"/>
-      <w:r>
-        <w:rPr>
-          <w:lang w:val="pl-PL"/>
-        </w:rPr>
-        <w:t>accuracy</w:t>
-      </w:r>
-      <w:proofErr w:type="spellEnd"/>
-      <w:r>
-        <w:rPr>
-          <w:lang w:val="pl-PL"/>
-        </w:rPr>
-        <w:t>) – założono, że docelowo powinien on przekroczyć próg 80%.</w:t>
-      </w:r>
-      <w:r>
-        <w:rPr>
-          <w:i/>
-          <w:iCs/>
-          <w:lang w:val="pl-PL"/>
-        </w:rPr>
-        <w:t xml:space="preserve"> </w:t>
-      </w:r>
-    </w:p>
-    <w:p>
-      <w:pPr>
-        <w:rPr>
-          <w:rFonts w:ascii="Georgia" w:hAnsi="Georgia" w:cs="Georgia"/>
-          <w:i/>
-          <w:iCs/>
-          <w:color w:val="70AD47" w:themeColor="accent6"/>
-          <w:kern w:val="0"/>
-          <w:sz w:val="19"/>
-          <w:szCs w:val="19"/>
-          <w:lang w:val="pl-PL"/>
-        </w:rPr>
-      </w:pPr>
-    </w:p>
-    <w:p>
-      <w:pPr>
-        <w:rPr>
-          <w:lang w:val="pl-PL"/>
-        </w:rPr>
-      </w:pPr>
-      <w:r>
-        <w:rPr>
-          <w:lang w:val="pl-PL"/>
-        </w:rPr>
-        <w:tab/>
-        <w:t xml:space="preserve">Dla pierwszego z modeli uzyskano następującą </w:t>
-      </w:r>
-      <w:proofErr w:type="gramStart"/>
-      <w:r>
-        <w:rPr>
-          <w:lang w:val="pl-PL"/>
-        </w:rPr>
-        <w:t>macierz :</w:t>
-      </w:r>
-      <w:proofErr w:type="gramEnd"/>
+        <w:t>Macierz pomyłek:</w:t>
+      </w:r>
     </w:p>
     <w:p>
       <w:pPr>
@@ -6819,20 +6107,33 @@
           <w:lang w:val="pl-PL"/>
         </w:rPr>
       </w:pPr>
-      <w:r>
-        <w:rPr>
-          <w:lang w:val="pl-PL"/>
-        </w:rPr>
-        <w:tab/>
+    </w:p>
+    <w:p>
+      <w:pPr>
+        <w:rPr>
+          <w:lang w:val="pl-PL"/>
+        </w:rPr>
+      </w:pPr>
+      <w:r>
+        <w:rPr>
+          <w:lang w:val="pl-PL"/>
+        </w:rPr>
         <w:t>Pozostałe miary pozwalające na ocenę klasyfikatora wyglądają następująco:</w:t>
       </w:r>
+    </w:p>
+    <w:p>
+      <w:pPr>
+        <w:rPr>
+          <w:lang w:val="pl-PL"/>
+        </w:rPr>
+      </w:pPr>
     </w:p>
     <w:p>
       <w:pPr>
         <w:pStyle w:val="ListParagraph"/>
         <w:numPr>
           <w:ilvl w:val="0"/>
-          <w:numId w:val="5"/>
+          <w:numId w:val="11"/>
         </w:numPr>
         <w:rPr>
           <w:lang w:val="pl-PL"/>
@@ -6850,7 +6151,7 @@
         <w:pStyle w:val="ListParagraph"/>
         <w:numPr>
           <w:ilvl w:val="0"/>
-          <w:numId w:val="4"/>
+          <w:numId w:val="11"/>
         </w:numPr>
         <w:rPr>
           <w:lang w:val="pl-PL"/>
@@ -6894,7 +6195,7 @@
         <w:pStyle w:val="ListParagraph"/>
         <w:numPr>
           <w:ilvl w:val="0"/>
-          <w:numId w:val="4"/>
+          <w:numId w:val="11"/>
         </w:numPr>
         <w:rPr>
           <w:lang w:val="pl-PL"/>
@@ -6905,6 +6206,1135 @@
           <w:lang w:val="pl-PL"/>
         </w:rPr>
         <w:t>wskaźnik F1: 0.903 – średnia harmoniczna z obu powyższych wartości - precyzji i czułości.</w:t>
+      </w:r>
+    </w:p>
+    <w:p>
+      <w:pPr>
+        <w:ind w:left="360"/>
+        <w:rPr>
+          <w:lang w:val="pl-PL"/>
+        </w:rPr>
+      </w:pPr>
+    </w:p>
+    <w:p>
+      <w:pPr>
+        <w:rPr>
+          <w:lang w:val="pl-PL"/>
+        </w:rPr>
+      </w:pPr>
+    </w:p>
+    <w:p>
+      <w:pPr>
+        <w:rPr>
+          <w:lang w:val="pl-PL"/>
+        </w:rPr>
+      </w:pPr>
+    </w:p>
+    <w:p>
+      <w:pPr>
+        <w:rPr>
+          <w:lang w:val="pl-PL"/>
+        </w:rPr>
+      </w:pPr>
+      <w:r>
+        <w:rPr>
+          <w:lang w:val="pl-PL"/>
+        </w:rPr>
+        <w:t>Parametry wykorzystane dla modelu rand_for_2:</w:t>
+      </w:r>
+    </w:p>
+    <w:p>
+      <w:pPr>
+        <w:rPr>
+          <w:lang w:val="pl-PL"/>
+        </w:rPr>
+      </w:pPr>
+    </w:p>
+    <w:p>
+      <w:pPr>
+        <w:rPr>
+          <w:lang w:val="en-US"/>
+        </w:rPr>
+      </w:pPr>
+      <w:r>
+        <w:rPr>
+          <w:lang w:val="en-US"/>
+        </w:rPr>
+        <w:t>{'bootstrap': True,</w:t>
+      </w:r>
+    </w:p>
+    <w:p>
+      <w:pPr>
+        <w:rPr>
+          <w:lang w:val="en-US"/>
+        </w:rPr>
+      </w:pPr>
+      <w:r>
+        <w:rPr>
+          <w:lang w:val="en-US"/>
+        </w:rPr>
+        <w:t xml:space="preserve"> '</w:t>
+      </w:r>
+      <w:proofErr w:type="spellStart"/>
+      <w:proofErr w:type="gramStart"/>
+      <w:r>
+        <w:rPr>
+          <w:lang w:val="en-US"/>
+        </w:rPr>
+        <w:t>ccp</w:t>
+      </w:r>
+      <w:proofErr w:type="gramEnd"/>
+      <w:r>
+        <w:rPr>
+          <w:lang w:val="en-US"/>
+        </w:rPr>
+        <w:t>_alpha</w:t>
+      </w:r>
+      <w:proofErr w:type="spellEnd"/>
+      <w:r>
+        <w:rPr>
+          <w:lang w:val="en-US"/>
+        </w:rPr>
+        <w:t>': 0.0,</w:t>
+      </w:r>
+    </w:p>
+    <w:p>
+      <w:pPr>
+        <w:rPr>
+          <w:lang w:val="en-US"/>
+        </w:rPr>
+      </w:pPr>
+      <w:r>
+        <w:rPr>
+          <w:lang w:val="en-US"/>
+        </w:rPr>
+        <w:t xml:space="preserve"> '</w:t>
+      </w:r>
+      <w:proofErr w:type="spellStart"/>
+      <w:proofErr w:type="gramStart"/>
+      <w:r>
+        <w:rPr>
+          <w:lang w:val="en-US"/>
+        </w:rPr>
+        <w:t>class</w:t>
+      </w:r>
+      <w:proofErr w:type="gramEnd"/>
+      <w:r>
+        <w:rPr>
+          <w:lang w:val="en-US"/>
+        </w:rPr>
+        <w:t>_weight</w:t>
+      </w:r>
+      <w:proofErr w:type="spellEnd"/>
+      <w:r>
+        <w:rPr>
+          <w:lang w:val="en-US"/>
+        </w:rPr>
+        <w:t>': None,</w:t>
+      </w:r>
+    </w:p>
+    <w:p>
+      <w:pPr>
+        <w:rPr>
+          <w:lang w:val="en-US"/>
+        </w:rPr>
+      </w:pPr>
+      <w:r>
+        <w:rPr>
+          <w:lang w:val="en-US"/>
+        </w:rPr>
+        <w:t xml:space="preserve"> 'criterion': '</w:t>
+      </w:r>
+      <w:proofErr w:type="spellStart"/>
+      <w:r>
+        <w:rPr>
+          <w:lang w:val="en-US"/>
+        </w:rPr>
+        <w:t>gini</w:t>
+      </w:r>
+      <w:proofErr w:type="spellEnd"/>
+      <w:r>
+        <w:rPr>
+          <w:lang w:val="en-US"/>
+        </w:rPr>
+        <w:t>',</w:t>
+      </w:r>
+    </w:p>
+    <w:p>
+      <w:pPr>
+        <w:rPr>
+          <w:lang w:val="en-US"/>
+        </w:rPr>
+      </w:pPr>
+      <w:r>
+        <w:rPr>
+          <w:lang w:val="en-US"/>
+        </w:rPr>
+        <w:t xml:space="preserve"> '</w:t>
+      </w:r>
+      <w:proofErr w:type="spellStart"/>
+      <w:proofErr w:type="gramStart"/>
+      <w:r>
+        <w:rPr>
+          <w:lang w:val="en-US"/>
+        </w:rPr>
+        <w:t>max</w:t>
+      </w:r>
+      <w:proofErr w:type="gramEnd"/>
+      <w:r>
+        <w:rPr>
+          <w:lang w:val="en-US"/>
+        </w:rPr>
+        <w:t>_depth</w:t>
+      </w:r>
+      <w:proofErr w:type="spellEnd"/>
+      <w:r>
+        <w:rPr>
+          <w:lang w:val="en-US"/>
+        </w:rPr>
+        <w:t>': None,</w:t>
+      </w:r>
+    </w:p>
+    <w:p>
+      <w:pPr>
+        <w:rPr>
+          <w:lang w:val="en-US"/>
+        </w:rPr>
+      </w:pPr>
+      <w:r>
+        <w:rPr>
+          <w:lang w:val="en-US"/>
+        </w:rPr>
+        <w:t xml:space="preserve"> '</w:t>
+      </w:r>
+      <w:proofErr w:type="spellStart"/>
+      <w:proofErr w:type="gramStart"/>
+      <w:r>
+        <w:rPr>
+          <w:lang w:val="en-US"/>
+        </w:rPr>
+        <w:t>max</w:t>
+      </w:r>
+      <w:proofErr w:type="gramEnd"/>
+      <w:r>
+        <w:rPr>
+          <w:lang w:val="en-US"/>
+        </w:rPr>
+        <w:t>_features</w:t>
+      </w:r>
+      <w:proofErr w:type="spellEnd"/>
+      <w:r>
+        <w:rPr>
+          <w:lang w:val="en-US"/>
+        </w:rPr>
+        <w:t>': 'sqrt',</w:t>
+      </w:r>
+    </w:p>
+    <w:p>
+      <w:pPr>
+        <w:rPr>
+          <w:lang w:val="en-US"/>
+        </w:rPr>
+      </w:pPr>
+      <w:r>
+        <w:rPr>
+          <w:lang w:val="en-US"/>
+        </w:rPr>
+        <w:t xml:space="preserve"> '</w:t>
+      </w:r>
+      <w:proofErr w:type="spellStart"/>
+      <w:proofErr w:type="gramStart"/>
+      <w:r>
+        <w:rPr>
+          <w:lang w:val="en-US"/>
+        </w:rPr>
+        <w:t>max</w:t>
+      </w:r>
+      <w:proofErr w:type="gramEnd"/>
+      <w:r>
+        <w:rPr>
+          <w:lang w:val="en-US"/>
+        </w:rPr>
+        <w:t>_leaf_nodes</w:t>
+      </w:r>
+      <w:proofErr w:type="spellEnd"/>
+      <w:r>
+        <w:rPr>
+          <w:lang w:val="en-US"/>
+        </w:rPr>
+        <w:t>': 160,</w:t>
+      </w:r>
+    </w:p>
+    <w:p>
+      <w:pPr>
+        <w:rPr>
+          <w:lang w:val="en-US"/>
+        </w:rPr>
+      </w:pPr>
+      <w:r>
+        <w:rPr>
+          <w:lang w:val="en-US"/>
+        </w:rPr>
+        <w:t xml:space="preserve"> '</w:t>
+      </w:r>
+      <w:proofErr w:type="spellStart"/>
+      <w:proofErr w:type="gramStart"/>
+      <w:r>
+        <w:rPr>
+          <w:lang w:val="en-US"/>
+        </w:rPr>
+        <w:t>max</w:t>
+      </w:r>
+      <w:proofErr w:type="gramEnd"/>
+      <w:r>
+        <w:rPr>
+          <w:lang w:val="en-US"/>
+        </w:rPr>
+        <w:t>_samples</w:t>
+      </w:r>
+      <w:proofErr w:type="spellEnd"/>
+      <w:r>
+        <w:rPr>
+          <w:lang w:val="en-US"/>
+        </w:rPr>
+        <w:t>': None,</w:t>
+      </w:r>
+    </w:p>
+    <w:p>
+      <w:pPr>
+        <w:rPr>
+          <w:lang w:val="en-US"/>
+        </w:rPr>
+      </w:pPr>
+      <w:r>
+        <w:rPr>
+          <w:lang w:val="en-US"/>
+        </w:rPr>
+        <w:t xml:space="preserve"> '</w:t>
+      </w:r>
+      <w:proofErr w:type="spellStart"/>
+      <w:proofErr w:type="gramStart"/>
+      <w:r>
+        <w:rPr>
+          <w:lang w:val="en-US"/>
+        </w:rPr>
+        <w:t>min</w:t>
+      </w:r>
+      <w:proofErr w:type="gramEnd"/>
+      <w:r>
+        <w:rPr>
+          <w:lang w:val="en-US"/>
+        </w:rPr>
+        <w:t>_impurity_decrease</w:t>
+      </w:r>
+      <w:proofErr w:type="spellEnd"/>
+      <w:r>
+        <w:rPr>
+          <w:lang w:val="en-US"/>
+        </w:rPr>
+        <w:t>': 0.0,</w:t>
+      </w:r>
+    </w:p>
+    <w:p>
+      <w:pPr>
+        <w:rPr>
+          <w:lang w:val="en-US"/>
+        </w:rPr>
+      </w:pPr>
+      <w:r>
+        <w:rPr>
+          <w:lang w:val="en-US"/>
+        </w:rPr>
+        <w:t xml:space="preserve"> '</w:t>
+      </w:r>
+      <w:proofErr w:type="spellStart"/>
+      <w:proofErr w:type="gramStart"/>
+      <w:r>
+        <w:rPr>
+          <w:lang w:val="en-US"/>
+        </w:rPr>
+        <w:t>min</w:t>
+      </w:r>
+      <w:proofErr w:type="gramEnd"/>
+      <w:r>
+        <w:rPr>
+          <w:lang w:val="en-US"/>
+        </w:rPr>
+        <w:t>_samples_leaf</w:t>
+      </w:r>
+      <w:proofErr w:type="spellEnd"/>
+      <w:r>
+        <w:rPr>
+          <w:lang w:val="en-US"/>
+        </w:rPr>
+        <w:t>': 1,</w:t>
+      </w:r>
+    </w:p>
+    <w:p>
+      <w:pPr>
+        <w:rPr>
+          <w:lang w:val="en-US"/>
+        </w:rPr>
+      </w:pPr>
+      <w:r>
+        <w:rPr>
+          <w:lang w:val="en-US"/>
+        </w:rPr>
+        <w:t xml:space="preserve"> '</w:t>
+      </w:r>
+      <w:proofErr w:type="spellStart"/>
+      <w:proofErr w:type="gramStart"/>
+      <w:r>
+        <w:rPr>
+          <w:lang w:val="en-US"/>
+        </w:rPr>
+        <w:t>min</w:t>
+      </w:r>
+      <w:proofErr w:type="gramEnd"/>
+      <w:r>
+        <w:rPr>
+          <w:lang w:val="en-US"/>
+        </w:rPr>
+        <w:t>_samples_split</w:t>
+      </w:r>
+      <w:proofErr w:type="spellEnd"/>
+      <w:r>
+        <w:rPr>
+          <w:lang w:val="en-US"/>
+        </w:rPr>
+        <w:t>': 2,</w:t>
+      </w:r>
+    </w:p>
+    <w:p>
+      <w:pPr>
+        <w:rPr>
+          <w:lang w:val="en-US"/>
+        </w:rPr>
+      </w:pPr>
+      <w:r>
+        <w:rPr>
+          <w:lang w:val="en-US"/>
+        </w:rPr>
+        <w:t xml:space="preserve"> '</w:t>
+      </w:r>
+      <w:proofErr w:type="spellStart"/>
+      <w:proofErr w:type="gramStart"/>
+      <w:r>
+        <w:rPr>
+          <w:lang w:val="en-US"/>
+        </w:rPr>
+        <w:t>min</w:t>
+      </w:r>
+      <w:proofErr w:type="gramEnd"/>
+      <w:r>
+        <w:rPr>
+          <w:lang w:val="en-US"/>
+        </w:rPr>
+        <w:t>_weight_fraction_leaf</w:t>
+      </w:r>
+      <w:proofErr w:type="spellEnd"/>
+      <w:r>
+        <w:rPr>
+          <w:lang w:val="en-US"/>
+        </w:rPr>
+        <w:t>': 0.0,</w:t>
+      </w:r>
+    </w:p>
+    <w:p>
+      <w:pPr>
+        <w:rPr>
+          <w:lang w:val="en-US"/>
+        </w:rPr>
+      </w:pPr>
+      <w:r>
+        <w:rPr>
+          <w:lang w:val="en-US"/>
+        </w:rPr>
+        <w:t xml:space="preserve"> '</w:t>
+      </w:r>
+      <w:proofErr w:type="spellStart"/>
+      <w:r>
+        <w:rPr>
+          <w:lang w:val="en-US"/>
+        </w:rPr>
+        <w:t>n_estimators</w:t>
+      </w:r>
+      <w:proofErr w:type="spellEnd"/>
+      <w:r>
+        <w:rPr>
+          <w:lang w:val="en-US"/>
+        </w:rPr>
+        <w:t xml:space="preserve">': </w:t>
+      </w:r>
+      <w:r>
+        <w:rPr>
+          <w:lang w:val="en-US"/>
+        </w:rPr>
+        <w:t>1000</w:t>
+      </w:r>
+      <w:r>
+        <w:rPr>
+          <w:lang w:val="en-US"/>
+        </w:rPr>
+        <w:t>,</w:t>
+      </w:r>
+    </w:p>
+    <w:p>
+      <w:pPr>
+        <w:rPr>
+          <w:lang w:val="en-US"/>
+        </w:rPr>
+      </w:pPr>
+      <w:r>
+        <w:rPr>
+          <w:lang w:val="en-US"/>
+        </w:rPr>
+        <w:t xml:space="preserve"> '</w:t>
+      </w:r>
+      <w:proofErr w:type="spellStart"/>
+      <w:r>
+        <w:rPr>
+          <w:lang w:val="en-US"/>
+        </w:rPr>
+        <w:t>n_jobs</w:t>
+      </w:r>
+      <w:proofErr w:type="spellEnd"/>
+      <w:r>
+        <w:rPr>
+          <w:lang w:val="en-US"/>
+        </w:rPr>
+        <w:t>': None,</w:t>
+      </w:r>
+    </w:p>
+    <w:p>
+      <w:pPr>
+        <w:rPr>
+          <w:lang w:val="en-US"/>
+        </w:rPr>
+      </w:pPr>
+      <w:r>
+        <w:rPr>
+          <w:lang w:val="en-US"/>
+        </w:rPr>
+        <w:t xml:space="preserve"> '</w:t>
+      </w:r>
+      <w:proofErr w:type="spellStart"/>
+      <w:proofErr w:type="gramStart"/>
+      <w:r>
+        <w:rPr>
+          <w:lang w:val="en-US"/>
+        </w:rPr>
+        <w:t>oob</w:t>
+      </w:r>
+      <w:proofErr w:type="gramEnd"/>
+      <w:r>
+        <w:rPr>
+          <w:lang w:val="en-US"/>
+        </w:rPr>
+        <w:t>_score</w:t>
+      </w:r>
+      <w:proofErr w:type="spellEnd"/>
+      <w:r>
+        <w:rPr>
+          <w:lang w:val="en-US"/>
+        </w:rPr>
+        <w:t>': False,</w:t>
+      </w:r>
+    </w:p>
+    <w:p>
+      <w:pPr>
+        <w:rPr>
+          <w:lang w:val="en-US"/>
+        </w:rPr>
+      </w:pPr>
+      <w:r>
+        <w:rPr>
+          <w:lang w:val="en-US"/>
+        </w:rPr>
+        <w:t xml:space="preserve"> '</w:t>
+      </w:r>
+      <w:proofErr w:type="spellStart"/>
+      <w:proofErr w:type="gramStart"/>
+      <w:r>
+        <w:rPr>
+          <w:lang w:val="en-US"/>
+        </w:rPr>
+        <w:t>random</w:t>
+      </w:r>
+      <w:proofErr w:type="gramEnd"/>
+      <w:r>
+        <w:rPr>
+          <w:lang w:val="en-US"/>
+        </w:rPr>
+        <w:t>_state</w:t>
+      </w:r>
+      <w:proofErr w:type="spellEnd"/>
+      <w:r>
+        <w:rPr>
+          <w:lang w:val="en-US"/>
+        </w:rPr>
+        <w:t>': 42,</w:t>
+      </w:r>
+    </w:p>
+    <w:p>
+      <w:pPr>
+        <w:rPr>
+          <w:lang w:val="en-US"/>
+        </w:rPr>
+      </w:pPr>
+      <w:r>
+        <w:rPr>
+          <w:lang w:val="en-US"/>
+        </w:rPr>
+        <w:t xml:space="preserve"> 'verbose': 0,</w:t>
+      </w:r>
+    </w:p>
+    <w:p>
+      <w:pPr>
+        <w:rPr>
+          <w:lang w:val="en-US"/>
+        </w:rPr>
+      </w:pPr>
+      <w:r>
+        <w:rPr>
+          <w:lang w:val="en-US"/>
+        </w:rPr>
+        <w:t xml:space="preserve"> '</w:t>
+      </w:r>
+      <w:proofErr w:type="spellStart"/>
+      <w:proofErr w:type="gramStart"/>
+      <w:r>
+        <w:rPr>
+          <w:lang w:val="en-US"/>
+        </w:rPr>
+        <w:t>warm</w:t>
+      </w:r>
+      <w:proofErr w:type="gramEnd"/>
+      <w:r>
+        <w:rPr>
+          <w:lang w:val="en-US"/>
+        </w:rPr>
+        <w:t>_start</w:t>
+      </w:r>
+      <w:proofErr w:type="spellEnd"/>
+      <w:r>
+        <w:rPr>
+          <w:lang w:val="en-US"/>
+        </w:rPr>
+        <w:t>': False}</w:t>
+      </w:r>
+    </w:p>
+    <w:p>
+      <w:pPr>
+        <w:rPr>
+          <w:lang w:val="en-US"/>
+        </w:rPr>
+      </w:pPr>
+    </w:p>
+    <w:p>
+      <w:pPr>
+        <w:rPr>
+          <w:lang w:val="en-US"/>
+        </w:rPr>
+      </w:pPr>
+    </w:p>
+    <w:p>
+      <w:pPr>
+        <w:rPr>
+          <w:lang w:val="en-US"/>
+        </w:rPr>
+      </w:pPr>
+    </w:p>
+    <w:p>
+      <w:pPr>
+        <w:rPr>
+          <w:lang w:val="en-US"/>
+        </w:rPr>
+      </w:pPr>
+    </w:p>
+    <w:p>
+      <w:pPr>
+        <w:rPr>
+          <w:lang w:val="en-US"/>
+        </w:rPr>
+      </w:pPr>
+    </w:p>
+    <w:p>
+      <w:pPr>
+        <w:rPr>
+          <w:lang w:val="en-US"/>
+        </w:rPr>
+      </w:pPr>
+    </w:p>
+    <w:p>
+      <w:pPr>
+        <w:rPr>
+          <w:lang w:val="en-US"/>
+        </w:rPr>
+      </w:pPr>
+    </w:p>
+    <w:p>
+      <w:pPr>
+        <w:rPr>
+          <w:lang w:val="pl-PL"/>
+        </w:rPr>
+      </w:pPr>
+      <w:r>
+        <w:rPr>
+          <w:lang w:val="pl-PL"/>
+        </w:rPr>
+        <w:lastRenderedPageBreak/>
+        <w:t>Macierz pomyłek</w:t>
+      </w:r>
+      <w:r>
+        <w:rPr>
+          <w:lang w:val="pl-PL"/>
+        </w:rPr>
+        <w:t xml:space="preserve"> dla modelu rand_for_2:</w:t>
+      </w:r>
+    </w:p>
+    <w:p>
+      <w:pPr>
+        <w:rPr>
+          <w:lang w:val="pl-PL"/>
+        </w:rPr>
+      </w:pPr>
+    </w:p>
+    <w:tbl>
+      <w:tblPr>
+        <w:tblStyle w:val="TableGrid"/>
+        <w:tblpPr w:leftFromText="180" w:rightFromText="180" w:vertAnchor="text" w:horzAnchor="margin" w:tblpY="-108"/>
+        <w:tblW w:w="0" w:type="auto"/>
+        <w:tblLook w:val="04A0" w:firstRow="1" w:lastRow="0" w:firstColumn="1" w:lastColumn="0" w:noHBand="0" w:noVBand="1"/>
+      </w:tblPr>
+      <w:tblGrid>
+        <w:gridCol w:w="1837"/>
+        <w:gridCol w:w="1837"/>
+      </w:tblGrid>
+      <w:tr>
+        <w:trPr>
+          <w:trHeight w:val="859"/>
+        </w:trPr>
+        <w:tc>
+          <w:tcPr>
+            <w:tcW w:w="1837" w:type="dxa"/>
+            <w:vAlign w:val="center"/>
+          </w:tcPr>
+          <w:p>
+            <w:pPr>
+              <w:jc w:val="center"/>
+              <w:rPr>
+                <w:b/>
+                <w:bCs/>
+                <w:lang w:val="pl-PL"/>
+              </w:rPr>
+            </w:pPr>
+            <w:r>
+              <w:rPr>
+                <w:b/>
+                <w:bCs/>
+                <w:lang w:val="pl-PL"/>
+              </w:rPr>
+              <w:t>TP</w:t>
+            </w:r>
+          </w:p>
+          <w:p>
+            <w:pPr>
+              <w:jc w:val="center"/>
+              <w:rPr>
+                <w:lang w:val="pl-PL"/>
+              </w:rPr>
+            </w:pPr>
+            <w:r>
+              <w:rPr>
+                <w:lang w:val="pl-PL"/>
+              </w:rPr>
+              <w:t>60</w:t>
+            </w:r>
+            <w:r>
+              <w:rPr>
+                <w:lang w:val="pl-PL"/>
+              </w:rPr>
+              <w:t>09</w:t>
+            </w:r>
+          </w:p>
+        </w:tc>
+        <w:tc>
+          <w:tcPr>
+            <w:tcW w:w="1837" w:type="dxa"/>
+            <w:vAlign w:val="center"/>
+          </w:tcPr>
+          <w:p>
+            <w:pPr>
+              <w:jc w:val="center"/>
+              <w:rPr>
+                <w:b/>
+                <w:bCs/>
+                <w:lang w:val="pl-PL"/>
+              </w:rPr>
+            </w:pPr>
+            <w:r>
+              <w:rPr>
+                <w:b/>
+                <w:bCs/>
+                <w:lang w:val="pl-PL"/>
+              </w:rPr>
+              <w:t>FP</w:t>
+            </w:r>
+          </w:p>
+          <w:p>
+            <w:pPr>
+              <w:jc w:val="center"/>
+              <w:rPr>
+                <w:lang w:val="pl-PL"/>
+              </w:rPr>
+            </w:pPr>
+            <w:r>
+              <w:rPr>
+                <w:lang w:val="pl-PL"/>
+              </w:rPr>
+              <w:t>20</w:t>
+            </w:r>
+            <w:r>
+              <w:rPr>
+                <w:lang w:val="pl-PL"/>
+              </w:rPr>
+              <w:t>5</w:t>
+            </w:r>
+          </w:p>
+        </w:tc>
+      </w:tr>
+      <w:tr>
+        <w:trPr>
+          <w:trHeight w:val="821"/>
+        </w:trPr>
+        <w:tc>
+          <w:tcPr>
+            <w:tcW w:w="1837" w:type="dxa"/>
+            <w:vAlign w:val="center"/>
+          </w:tcPr>
+          <w:p>
+            <w:pPr>
+              <w:jc w:val="center"/>
+              <w:rPr>
+                <w:b/>
+                <w:bCs/>
+                <w:lang w:val="pl-PL"/>
+              </w:rPr>
+            </w:pPr>
+            <w:r>
+              <w:rPr>
+                <w:b/>
+                <w:bCs/>
+                <w:lang w:val="pl-PL"/>
+              </w:rPr>
+              <w:t>FN</w:t>
+            </w:r>
+          </w:p>
+          <w:p>
+            <w:pPr>
+              <w:jc w:val="center"/>
+              <w:rPr>
+                <w:lang w:val="pl-PL"/>
+              </w:rPr>
+            </w:pPr>
+            <w:r>
+              <w:rPr>
+                <w:lang w:val="pl-PL"/>
+              </w:rPr>
+              <w:t>10</w:t>
+            </w:r>
+            <w:r>
+              <w:rPr>
+                <w:lang w:val="pl-PL"/>
+              </w:rPr>
+              <w:t>89</w:t>
+            </w:r>
+          </w:p>
+        </w:tc>
+        <w:tc>
+          <w:tcPr>
+            <w:tcW w:w="1837" w:type="dxa"/>
+            <w:vAlign w:val="center"/>
+          </w:tcPr>
+          <w:p>
+            <w:pPr>
+              <w:jc w:val="center"/>
+              <w:rPr>
+                <w:b/>
+                <w:bCs/>
+                <w:lang w:val="pl-PL"/>
+              </w:rPr>
+            </w:pPr>
+            <w:r>
+              <w:rPr>
+                <w:b/>
+                <w:bCs/>
+                <w:lang w:val="pl-PL"/>
+              </w:rPr>
+              <w:t>TN</w:t>
+            </w:r>
+          </w:p>
+          <w:p>
+            <w:pPr>
+              <w:jc w:val="center"/>
+              <w:rPr>
+                <w:lang w:val="pl-PL"/>
+              </w:rPr>
+            </w:pPr>
+            <w:r>
+              <w:rPr>
+                <w:lang w:val="pl-PL"/>
+              </w:rPr>
+              <w:t>83</w:t>
+            </w:r>
+            <w:r>
+              <w:rPr>
+                <w:lang w:val="pl-PL"/>
+              </w:rPr>
+              <w:t>8</w:t>
+            </w:r>
+          </w:p>
+        </w:tc>
+      </w:tr>
+    </w:tbl>
+    <w:p>
+      <w:pPr>
+        <w:rPr>
+          <w:lang w:val="pl-PL"/>
+        </w:rPr>
+      </w:pPr>
+    </w:p>
+    <w:p>
+      <w:pPr>
+        <w:rPr>
+          <w:lang w:val="pl-PL"/>
+        </w:rPr>
+      </w:pPr>
+    </w:p>
+    <w:p>
+      <w:pPr>
+        <w:rPr>
+          <w:lang w:val="pl-PL"/>
+        </w:rPr>
+      </w:pPr>
+    </w:p>
+    <w:p>
+      <w:pPr>
+        <w:rPr>
+          <w:lang w:val="pl-PL"/>
+        </w:rPr>
+      </w:pPr>
+    </w:p>
+    <w:p>
+      <w:pPr>
+        <w:rPr>
+          <w:lang w:val="pl-PL"/>
+        </w:rPr>
+      </w:pPr>
+    </w:p>
+    <w:p>
+      <w:pPr>
+        <w:rPr>
+          <w:lang w:val="pl-PL"/>
+        </w:rPr>
+      </w:pPr>
+    </w:p>
+    <w:p>
+      <w:pPr>
+        <w:rPr>
+          <w:lang w:val="pl-PL"/>
+        </w:rPr>
+      </w:pPr>
+    </w:p>
+    <w:p>
+      <w:pPr>
+        <w:rPr>
+          <w:lang w:val="pl-PL"/>
+        </w:rPr>
+      </w:pPr>
+      <w:r>
+        <w:rPr>
+          <w:lang w:val="pl-PL"/>
+        </w:rPr>
+        <w:t>Pozostałe miary pozwalające na ocenę klasyfikatora wyglądają następująco:</w:t>
+      </w:r>
+    </w:p>
+    <w:p>
+      <w:pPr>
+        <w:rPr>
+          <w:lang w:val="pl-PL"/>
+        </w:rPr>
+      </w:pPr>
+    </w:p>
+    <w:p>
+      <w:pPr>
+        <w:pStyle w:val="ListParagraph"/>
+        <w:numPr>
+          <w:ilvl w:val="0"/>
+          <w:numId w:val="11"/>
+        </w:numPr>
+        <w:rPr>
+          <w:lang w:val="pl-PL"/>
+        </w:rPr>
+      </w:pPr>
+      <w:r>
+        <w:rPr>
+          <w:lang w:val="pl-PL"/>
+        </w:rPr>
+        <w:t>precyzja (precision): 0.84</w:t>
+      </w:r>
+      <w:r>
+        <w:rPr>
+          <w:lang w:val="pl-PL"/>
+        </w:rPr>
+        <w:t>7</w:t>
+      </w:r>
+      <w:r>
+        <w:rPr>
+          <w:lang w:val="pl-PL"/>
+        </w:rPr>
+        <w:t xml:space="preserve"> – odsetek przykładów zaprognozowanych pozytywnie, które rzeczywiście są pozytywne,</w:t>
+      </w:r>
+    </w:p>
+    <w:p>
+      <w:pPr>
+        <w:pStyle w:val="ListParagraph"/>
+        <w:numPr>
+          <w:ilvl w:val="0"/>
+          <w:numId w:val="11"/>
+        </w:numPr>
+        <w:rPr>
+          <w:lang w:val="pl-PL"/>
+        </w:rPr>
+      </w:pPr>
+      <w:r>
+        <w:rPr>
+          <w:lang w:val="pl-PL"/>
+        </w:rPr>
+        <w:t>czułość (</w:t>
+      </w:r>
+      <w:proofErr w:type="spellStart"/>
+      <w:r>
+        <w:rPr>
+          <w:lang w:val="pl-PL"/>
+        </w:rPr>
+        <w:t>recall</w:t>
+      </w:r>
+      <w:proofErr w:type="spellEnd"/>
+      <w:r>
+        <w:rPr>
+          <w:lang w:val="pl-PL"/>
+        </w:rPr>
+        <w:t xml:space="preserve">): </w:t>
+      </w:r>
+      <w:r>
+        <w:rPr>
+          <w:lang w:val="pl-PL"/>
+        </w:rPr>
+        <w:t>0.</w:t>
+      </w:r>
+      <w:r>
+        <w:rPr>
+          <w:lang w:val="pl-PL"/>
+        </w:rPr>
+        <w:t>96</w:t>
+      </w:r>
+      <w:r>
+        <w:rPr>
+          <w:lang w:val="pl-PL"/>
+        </w:rPr>
+        <w:t>7</w:t>
+      </w:r>
+      <w:r>
+        <w:rPr>
+          <w:lang w:val="pl-PL"/>
+        </w:rPr>
+        <w:t xml:space="preserve"> – prawdopodobieństwo, że klasyfikacja będzie poprawna pod warunkiem, że przypadek jest pozytywny,</w:t>
+      </w:r>
+    </w:p>
+    <w:p>
+      <w:pPr>
+        <w:pStyle w:val="ListParagraph"/>
+        <w:numPr>
+          <w:ilvl w:val="0"/>
+          <w:numId w:val="11"/>
+        </w:numPr>
+        <w:rPr>
+          <w:lang w:val="pl-PL"/>
+        </w:rPr>
+      </w:pPr>
+      <w:r>
+        <w:rPr>
+          <w:lang w:val="pl-PL"/>
+        </w:rPr>
+        <w:t>wskaźnik F1: 0.903 – średnia harmoniczna z obu powyższych wartości - precyzji i czułości.</w:t>
+      </w:r>
+    </w:p>
+    <w:p>
+      <w:pPr>
+        <w:rPr>
+          <w:lang w:val="pl-PL"/>
+        </w:rPr>
+      </w:pPr>
+    </w:p>
+    <w:p>
+      <w:pPr>
+        <w:pStyle w:val="Heading1"/>
+        <w:rPr>
+          <w:lang w:val="pl-PL"/>
+        </w:rPr>
+      </w:pPr>
+      <w:bookmarkStart w:id="3" w:name="_Toc157331653"/>
+      <w:r>
+        <w:rPr>
+          <w:lang w:val="pl-PL"/>
+        </w:rPr>
+        <w:t>Dyskusja wyników i ewaluacja modelu</w:t>
+      </w:r>
+      <w:bookmarkEnd w:id="3"/>
+    </w:p>
+    <w:p>
+      <w:pPr>
+        <w:rPr>
+          <w:lang w:val="pl-PL"/>
+        </w:rPr>
+      </w:pPr>
+    </w:p>
+    <w:p>
+      <w:pPr>
+        <w:rPr>
+          <w:lang w:val="pl-PL"/>
+        </w:rPr>
+      </w:pPr>
+      <w:r>
+        <w:rPr>
+          <w:lang w:val="pl-PL"/>
+        </w:rPr>
+        <w:tab/>
+        <w:t>Jako główny punkt odniesienia do oceny jakości modelu wykorzystano poziom trafności (</w:t>
+      </w:r>
+      <w:proofErr w:type="spellStart"/>
+      <w:r>
+        <w:rPr>
+          <w:lang w:val="pl-PL"/>
+        </w:rPr>
+        <w:t>accuracy</w:t>
+      </w:r>
+      <w:proofErr w:type="spellEnd"/>
+      <w:r>
+        <w:rPr>
+          <w:lang w:val="pl-PL"/>
+        </w:rPr>
+        <w:t>) – założono, że docelowo powinien on przekroczyć próg 80%.</w:t>
+      </w:r>
+      <w:r>
+        <w:rPr>
+          <w:i/>
+          <w:iCs/>
+          <w:lang w:val="pl-PL"/>
+        </w:rPr>
+        <w:t xml:space="preserve"> </w:t>
       </w:r>
     </w:p>
     <w:p>
@@ -6960,7 +7390,7 @@
         </w:rPr>
         <w:lastRenderedPageBreak/>
         <w:drawing>
-          <wp:anchor distT="0" distB="0" distL="114300" distR="114300" simplePos="0" relativeHeight="251658240" behindDoc="0" locked="0" layoutInCell="1" allowOverlap="1" wp14:anchorId="40D92987" wp14:editId="36392BB4">
+          <wp:anchor distT="0" distB="0" distL="114300" distR="114300" simplePos="0" relativeHeight="251658240" behindDoc="0" locked="0" layoutInCell="1" allowOverlap="1" wp14:anchorId="40D92987" wp14:editId="03A15E49">
             <wp:simplePos x="0" y="0"/>
             <wp:positionH relativeFrom="column">
               <wp:posOffset>-807047</wp:posOffset>
@@ -7026,6 +7456,117 @@
     </w:p>
     <w:p>
       <w:pPr>
+        <w:rPr>
+          <w:lang w:val="pl-PL"/>
+        </w:rPr>
+      </w:pPr>
+    </w:p>
+    <w:p>
+      <w:pPr>
+        <w:rPr>
+          <w:lang w:val="pl-PL"/>
+        </w:rPr>
+      </w:pPr>
+      <w:r>
+        <w:rPr>
+          <w:noProof/>
+          <w:lang w:val="pl-PL"/>
+        </w:rPr>
+        <w:drawing>
+          <wp:anchor distT="0" distB="0" distL="114300" distR="114300" simplePos="0" relativeHeight="251659264" behindDoc="0" locked="0" layoutInCell="1" allowOverlap="1" wp14:anchorId="5E3D9C32" wp14:editId="2BB1421E">
+            <wp:simplePos x="0" y="0"/>
+            <wp:positionH relativeFrom="margin">
+              <wp:align>center</wp:align>
+            </wp:positionH>
+            <wp:positionV relativeFrom="paragraph">
+              <wp:posOffset>260350</wp:posOffset>
+            </wp:positionV>
+            <wp:extent cx="6964680" cy="3898900"/>
+            <wp:effectExtent l="0" t="0" r="0" b="0"/>
+            <wp:wrapSquare wrapText="bothSides"/>
+            <wp:docPr id="1758464566" name="Picture 1" descr="A graph of a bar graph&#10;&#10;Description automatically generated"/>
+            <wp:cNvGraphicFramePr>
+              <a:graphicFrameLocks xmlns:a="http://schemas.openxmlformats.org/drawingml/2006/main" noChangeAspect="1"/>
+            </wp:cNvGraphicFramePr>
+            <a:graphic xmlns:a="http://schemas.openxmlformats.org/drawingml/2006/main">
+              <a:graphicData uri="http://schemas.openxmlformats.org/drawingml/2006/picture">
+                <pic:pic xmlns:pic="http://schemas.openxmlformats.org/drawingml/2006/picture">
+                  <pic:nvPicPr>
+                    <pic:cNvPr id="1758464566" name="Picture 1" descr="A graph of a bar graph&#10;&#10;Description automatically generated"/>
+                    <pic:cNvPicPr/>
+                  </pic:nvPicPr>
+                  <pic:blipFill>
+                    <a:blip r:embed="rId10">
+                      <a:extLst>
+                        <a:ext uri="{28A0092B-C50C-407E-A947-70E740481C1C}">
+                          <a14:useLocalDpi xmlns:a14="http://schemas.microsoft.com/office/drawing/2010/main" val="0"/>
+                        </a:ext>
+                      </a:extLst>
+                    </a:blip>
+                    <a:stretch>
+                      <a:fillRect/>
+                    </a:stretch>
+                  </pic:blipFill>
+                  <pic:spPr>
+                    <a:xfrm>
+                      <a:off x="0" y="0"/>
+                      <a:ext cx="6964680" cy="3898900"/>
+                    </a:xfrm>
+                    <a:prstGeom prst="rect">
+                      <a:avLst/>
+                    </a:prstGeom>
+                  </pic:spPr>
+                </pic:pic>
+              </a:graphicData>
+            </a:graphic>
+            <wp14:sizeRelH relativeFrom="page">
+              <wp14:pctWidth>0</wp14:pctWidth>
+            </wp14:sizeRelH>
+            <wp14:sizeRelV relativeFrom="page">
+              <wp14:pctHeight>0</wp14:pctHeight>
+            </wp14:sizeRelV>
+          </wp:anchor>
+        </w:drawing>
+      </w:r>
+      <w:r>
+        <w:rPr>
+          <w:lang w:val="pl-PL"/>
+        </w:rPr>
+        <w:t xml:space="preserve">A także szczegółowo </w:t>
+      </w:r>
+      <w:r>
+        <w:rPr>
+          <w:lang w:val="pl-PL"/>
+        </w:rPr>
+        <w:t>dla</w:t>
+      </w:r>
+      <w:r>
+        <w:rPr>
+          <w:lang w:val="pl-PL"/>
+        </w:rPr>
+        <w:t xml:space="preserve"> </w:t>
+      </w:r>
+      <w:r>
+        <w:rPr>
+          <w:lang w:val="pl-PL"/>
+        </w:rPr>
+        <w:t>10 najważniejszych</w:t>
+      </w:r>
+      <w:r>
+        <w:rPr>
+          <w:lang w:val="pl-PL"/>
+        </w:rPr>
+        <w:t xml:space="preserve"> atrybut</w:t>
+      </w:r>
+      <w:r>
+        <w:rPr>
+          <w:lang w:val="pl-PL"/>
+        </w:rPr>
+        <w:t>ów:</w:t>
+      </w:r>
+    </w:p>
+    <w:p>
+      <w:pPr>
         <w:ind w:firstLine="720"/>
         <w:rPr>
           <w:lang w:val="pl-PL"/>
@@ -7034,921 +7575,26 @@
     </w:p>
     <w:p>
       <w:pPr>
+        <w:jc w:val="both"/>
+        <w:rPr>
+          <w:lang w:val="pl-PL"/>
+        </w:rPr>
+      </w:pPr>
+      <w:r>
+        <w:rPr>
+          <w:lang w:val="pl-PL"/>
+        </w:rPr>
+        <w:tab/>
+        <w:t xml:space="preserve">Na poniższym wykresie przedstawiono krzywą ROC, która jest graficznym narzędziem do oceny wydajności klasyfikatora binarnego. Przedstawia relację pomiędzy czułością a specyficznością. Im bliżej lewego górnego rogu, tym lepsza jest wydajność klasyfikatora. AUC-ROC (powierzchnia pod krzywą ROC) powinna być jak największa, ponieważ 1 oznacza klasyfikator idealny, a wartość 0.5 oznacza klasyfikator losowy. </w:t>
+      </w:r>
+    </w:p>
+    <w:p>
+      <w:pPr>
         <w:ind w:firstLine="720"/>
         <w:rPr>
           <w:lang w:val="pl-PL"/>
         </w:rPr>
       </w:pPr>
-      <w:r>
-        <w:rPr>
-          <w:lang w:val="pl-PL"/>
-        </w:rPr>
-        <w:t xml:space="preserve">A także szczegółowo </w:t>
-      </w:r>
-      <w:r>
-        <w:rPr>
-          <w:lang w:val="pl-PL"/>
-        </w:rPr>
-        <w:t>dla</w:t>
-      </w:r>
-      <w:r>
-        <w:rPr>
-          <w:lang w:val="pl-PL"/>
-        </w:rPr>
-        <w:t xml:space="preserve"> </w:t>
-      </w:r>
-      <w:r>
-        <w:rPr>
-          <w:lang w:val="pl-PL"/>
-        </w:rPr>
-        <w:t>10 najważniejszych</w:t>
-      </w:r>
-      <w:r>
-        <w:rPr>
-          <w:lang w:val="pl-PL"/>
-        </w:rPr>
-        <w:t xml:space="preserve"> atrybut</w:t>
-      </w:r>
-      <w:r>
-        <w:rPr>
-          <w:lang w:val="pl-PL"/>
-        </w:rPr>
-        <w:t>ów:</w:t>
-      </w:r>
-    </w:p>
-    <w:p>
-      <w:pPr>
-        <w:ind w:firstLine="720"/>
-        <w:rPr>
-          <w:lang w:val="pl-PL"/>
-        </w:rPr>
-      </w:pPr>
-    </w:p>
-    <w:tbl>
-      <w:tblPr>
-        <w:tblStyle w:val="TableGrid"/>
-        <w:tblW w:w="0" w:type="auto"/>
-        <w:tblLook w:val="04A0" w:firstRow="1" w:lastRow="0" w:firstColumn="1" w:lastColumn="0" w:noHBand="0" w:noVBand="1"/>
-      </w:tblPr>
-      <w:tblGrid>
-        <w:gridCol w:w="4508"/>
-        <w:gridCol w:w="4508"/>
-      </w:tblGrid>
-      <w:tr>
-        <w:tc>
-          <w:tcPr>
-            <w:tcW w:w="4508" w:type="dxa"/>
-          </w:tcPr>
-          <w:p>
-            <w:pPr>
-              <w:rPr>
-                <w:lang w:val="en-US"/>
-              </w:rPr>
-            </w:pPr>
-            <w:proofErr w:type="spellStart"/>
-            <w:r>
-              <w:rPr>
-                <w:lang w:val="en-US"/>
-              </w:rPr>
-              <w:t>additional_money</w:t>
-            </w:r>
-            <w:proofErr w:type="spellEnd"/>
-          </w:p>
-        </w:tc>
-        <w:tc>
-          <w:tcPr>
-            <w:tcW w:w="4508" w:type="dxa"/>
-          </w:tcPr>
-          <w:p>
-            <w:pPr>
-              <w:rPr>
-                <w:lang w:val="en-US"/>
-              </w:rPr>
-            </w:pPr>
-            <w:r>
-              <w:rPr>
-                <w:lang w:val="en-US"/>
-              </w:rPr>
-              <w:t>0.300</w:t>
-            </w:r>
-          </w:p>
-        </w:tc>
-      </w:tr>
-      <w:tr>
-        <w:tc>
-          <w:tcPr>
-            <w:tcW w:w="4508" w:type="dxa"/>
-          </w:tcPr>
-          <w:p>
-            <w:pPr>
-              <w:rPr>
-                <w:lang w:val="en-US"/>
-              </w:rPr>
-            </w:pPr>
-            <w:r>
-              <w:rPr>
-                <w:lang w:val="en-US"/>
-              </w:rPr>
-              <w:t>age</w:t>
-            </w:r>
-          </w:p>
-        </w:tc>
-        <w:tc>
-          <w:tcPr>
-            <w:tcW w:w="4508" w:type="dxa"/>
-          </w:tcPr>
-          <w:p>
-            <w:pPr>
-              <w:rPr>
-                <w:lang w:val="en-US"/>
-              </w:rPr>
-            </w:pPr>
-            <w:r>
-              <w:rPr>
-                <w:lang w:val="en-US"/>
-              </w:rPr>
-              <w:t>0.191</w:t>
-            </w:r>
-          </w:p>
-        </w:tc>
-      </w:tr>
-      <w:tr>
-        <w:tc>
-          <w:tcPr>
-            <w:tcW w:w="4508" w:type="dxa"/>
-          </w:tcPr>
-          <w:p>
-            <w:pPr>
-              <w:rPr>
-                <w:lang w:val="en-US"/>
-              </w:rPr>
-            </w:pPr>
-            <w:r>
-              <w:rPr>
-                <w:lang w:val="en-US"/>
-              </w:rPr>
-              <w:t>hours-per-week</w:t>
-            </w:r>
-          </w:p>
-        </w:tc>
-        <w:tc>
-          <w:tcPr>
-            <w:tcW w:w="4508" w:type="dxa"/>
-          </w:tcPr>
-          <w:p>
-            <w:pPr>
-              <w:rPr>
-                <w:lang w:val="en-US"/>
-              </w:rPr>
-            </w:pPr>
-            <w:r>
-              <w:rPr>
-                <w:lang w:val="en-US"/>
-              </w:rPr>
-              <w:t>0.103</w:t>
-            </w:r>
-          </w:p>
-        </w:tc>
-      </w:tr>
-      <w:tr>
-        <w:tc>
-          <w:tcPr>
-            <w:tcW w:w="4508" w:type="dxa"/>
-          </w:tcPr>
-          <w:p>
-            <w:pPr>
-              <w:rPr>
-                <w:lang w:val="en-US"/>
-              </w:rPr>
-            </w:pPr>
-            <w:proofErr w:type="spellStart"/>
-            <w:r>
-              <w:rPr>
-                <w:lang w:val="en-US"/>
-              </w:rPr>
-              <w:t>sex_Male</w:t>
-            </w:r>
-            <w:proofErr w:type="spellEnd"/>
-          </w:p>
-        </w:tc>
-        <w:tc>
-          <w:tcPr>
-            <w:tcW w:w="4508" w:type="dxa"/>
-          </w:tcPr>
-          <w:p>
-            <w:pPr>
-              <w:rPr>
-                <w:lang w:val="en-US"/>
-              </w:rPr>
-            </w:pPr>
-            <w:r>
-              <w:rPr>
-                <w:lang w:val="en-US"/>
-              </w:rPr>
-              <w:t>0.05</w:t>
-            </w:r>
-            <w:r>
-              <w:rPr>
-                <w:lang w:val="en-US"/>
-              </w:rPr>
-              <w:t>5</w:t>
-            </w:r>
-          </w:p>
-        </w:tc>
-      </w:tr>
-      <w:tr>
-        <w:tc>
-          <w:tcPr>
-            <w:tcW w:w="4508" w:type="dxa"/>
-          </w:tcPr>
-          <w:p>
-            <w:pPr>
-              <w:rPr>
-                <w:lang w:val="en-US"/>
-              </w:rPr>
-            </w:pPr>
-            <w:proofErr w:type="spellStart"/>
-            <w:r>
-              <w:rPr>
-                <w:lang w:val="en-US"/>
-              </w:rPr>
-              <w:t>sex_Female</w:t>
-            </w:r>
-            <w:proofErr w:type="spellEnd"/>
-          </w:p>
-        </w:tc>
-        <w:tc>
-          <w:tcPr>
-            <w:tcW w:w="4508" w:type="dxa"/>
-          </w:tcPr>
-          <w:p>
-            <w:pPr>
-              <w:rPr>
-                <w:lang w:val="en-US"/>
-              </w:rPr>
-            </w:pPr>
-            <w:r>
-              <w:rPr>
-                <w:lang w:val="en-US"/>
-              </w:rPr>
-              <w:t>0.054</w:t>
-            </w:r>
-          </w:p>
-        </w:tc>
-      </w:tr>
-      <w:tr>
-        <w:tc>
-          <w:tcPr>
-            <w:tcW w:w="4508" w:type="dxa"/>
-          </w:tcPr>
-          <w:p>
-            <w:pPr>
-              <w:rPr>
-                <w:lang w:val="en-US"/>
-              </w:rPr>
-            </w:pPr>
-            <w:proofErr w:type="spellStart"/>
-            <w:r>
-              <w:rPr>
-                <w:lang w:val="en-US"/>
-              </w:rPr>
-              <w:t>education_Primary</w:t>
-            </w:r>
-            <w:proofErr w:type="spellEnd"/>
-          </w:p>
-        </w:tc>
-        <w:tc>
-          <w:tcPr>
-            <w:tcW w:w="4508" w:type="dxa"/>
-          </w:tcPr>
-          <w:p>
-            <w:pPr>
-              <w:rPr>
-                <w:lang w:val="en-US"/>
-              </w:rPr>
-            </w:pPr>
-            <w:r>
-              <w:rPr>
-                <w:lang w:val="en-US"/>
-              </w:rPr>
-              <w:t>0.04</w:t>
-            </w:r>
-            <w:r>
-              <w:rPr>
-                <w:lang w:val="en-US"/>
-              </w:rPr>
-              <w:t>6</w:t>
-            </w:r>
-          </w:p>
-        </w:tc>
-      </w:tr>
-      <w:tr>
-        <w:tc>
-          <w:tcPr>
-            <w:tcW w:w="4508" w:type="dxa"/>
-          </w:tcPr>
-          <w:p>
-            <w:pPr>
-              <w:rPr>
-                <w:lang w:val="en-US"/>
-              </w:rPr>
-            </w:pPr>
-            <w:proofErr w:type="spellStart"/>
-            <w:r>
-              <w:rPr>
-                <w:lang w:val="en-US"/>
-              </w:rPr>
-              <w:t>education_Masters</w:t>
-            </w:r>
-            <w:proofErr w:type="spellEnd"/>
-          </w:p>
-        </w:tc>
-        <w:tc>
-          <w:tcPr>
-            <w:tcW w:w="4508" w:type="dxa"/>
-          </w:tcPr>
-          <w:p>
-            <w:pPr>
-              <w:rPr>
-                <w:lang w:val="en-US"/>
-              </w:rPr>
-            </w:pPr>
-            <w:r>
-              <w:rPr>
-                <w:lang w:val="en-US"/>
-              </w:rPr>
-              <w:t>0.042</w:t>
-            </w:r>
-          </w:p>
-        </w:tc>
-      </w:tr>
-      <w:tr>
-        <w:tc>
-          <w:tcPr>
-            <w:tcW w:w="4508" w:type="dxa"/>
-          </w:tcPr>
-          <w:p>
-            <w:pPr>
-              <w:rPr>
-                <w:lang w:val="en-US"/>
-              </w:rPr>
-            </w:pPr>
-            <w:proofErr w:type="spellStart"/>
-            <w:r>
-              <w:rPr>
-                <w:lang w:val="en-US"/>
-              </w:rPr>
-              <w:t>education_HS</w:t>
-            </w:r>
-            <w:proofErr w:type="spellEnd"/>
-            <w:r>
-              <w:rPr>
-                <w:lang w:val="en-US"/>
-              </w:rPr>
-              <w:t>-grad</w:t>
-            </w:r>
-          </w:p>
-        </w:tc>
-        <w:tc>
-          <w:tcPr>
-            <w:tcW w:w="4508" w:type="dxa"/>
-          </w:tcPr>
-          <w:p>
-            <w:pPr>
-              <w:rPr>
-                <w:lang w:val="en-US"/>
-              </w:rPr>
-            </w:pPr>
-            <w:r>
-              <w:rPr>
-                <w:lang w:val="en-US"/>
-              </w:rPr>
-              <w:t>0.033</w:t>
-            </w:r>
-          </w:p>
-        </w:tc>
-      </w:tr>
-      <w:tr>
-        <w:tc>
-          <w:tcPr>
-            <w:tcW w:w="4508" w:type="dxa"/>
-          </w:tcPr>
-          <w:p>
-            <w:pPr>
-              <w:rPr>
-                <w:lang w:val="pl-PL"/>
-              </w:rPr>
-            </w:pPr>
-            <w:proofErr w:type="spellStart"/>
-            <w:r>
-              <w:rPr>
-                <w:lang w:val="pl-PL"/>
-              </w:rPr>
-              <w:t>education_Prof-school</w:t>
-            </w:r>
-            <w:proofErr w:type="spellEnd"/>
-          </w:p>
-        </w:tc>
-        <w:tc>
-          <w:tcPr>
-            <w:tcW w:w="4508" w:type="dxa"/>
-          </w:tcPr>
-          <w:p>
-            <w:pPr>
-              <w:rPr>
-                <w:lang w:val="pl-PL"/>
-              </w:rPr>
-            </w:pPr>
-            <w:r>
-              <w:rPr>
-                <w:lang w:val="pl-PL"/>
-              </w:rPr>
-              <w:t>0.030</w:t>
-            </w:r>
-          </w:p>
-        </w:tc>
-      </w:tr>
-      <w:tr>
-        <w:tc>
-          <w:tcPr>
-            <w:tcW w:w="4508" w:type="dxa"/>
-          </w:tcPr>
-          <w:p>
-            <w:pPr>
-              <w:rPr>
-                <w:lang w:val="pl-PL"/>
-              </w:rPr>
-            </w:pPr>
-            <w:proofErr w:type="spellStart"/>
-            <w:r>
-              <w:rPr>
-                <w:lang w:val="pl-PL"/>
-              </w:rPr>
-              <w:t>fnlwgt</w:t>
-            </w:r>
-            <w:proofErr w:type="spellEnd"/>
-          </w:p>
-        </w:tc>
-        <w:tc>
-          <w:tcPr>
-            <w:tcW w:w="4508" w:type="dxa"/>
-          </w:tcPr>
-          <w:p>
-            <w:pPr>
-              <w:rPr>
-                <w:lang w:val="pl-PL"/>
-              </w:rPr>
-            </w:pPr>
-            <w:r>
-              <w:rPr>
-                <w:lang w:val="pl-PL"/>
-              </w:rPr>
-              <w:t>0.024</w:t>
-            </w:r>
-          </w:p>
-        </w:tc>
-      </w:tr>
-    </w:tbl>
-    <w:p>
-      <w:pPr>
-        <w:rPr>
-          <w:lang w:val="pl-PL"/>
-        </w:rPr>
-      </w:pPr>
-    </w:p>
-    <w:p>
-      <w:pPr>
-        <w:ind w:firstLine="720"/>
-        <w:rPr>
-          <w:lang w:val="pl-PL"/>
-        </w:rPr>
-      </w:pPr>
-    </w:p>
-    <w:p>
-      <w:pPr>
-        <w:ind w:firstLine="720"/>
-        <w:rPr>
-          <w:lang w:val="pl-PL"/>
-        </w:rPr>
-      </w:pPr>
-    </w:p>
-    <w:p>
-      <w:pPr>
-        <w:ind w:firstLine="720"/>
-        <w:rPr>
-          <w:lang w:val="pl-PL"/>
-        </w:rPr>
-      </w:pPr>
-    </w:p>
-    <w:p>
-      <w:pPr>
-        <w:ind w:firstLine="720"/>
-        <w:rPr>
-          <w:lang w:val="pl-PL"/>
-        </w:rPr>
-      </w:pPr>
-      <w:r>
-        <w:rPr>
-          <w:lang w:val="pl-PL"/>
-        </w:rPr>
-        <w:t>Dla powyższego zbioru atrybutów uzyskano następując</w:t>
-      </w:r>
-      <w:r>
-        <w:rPr>
-          <w:lang w:val="pl-PL"/>
-        </w:rPr>
-        <w:t xml:space="preserve">y poziom trafności: </w:t>
-      </w:r>
-      <w:r>
-        <w:rPr>
-          <w:lang w:val="pl-PL"/>
-        </w:rPr>
-        <w:t>0.8</w:t>
-      </w:r>
-      <w:r>
-        <w:rPr>
-          <w:lang w:val="pl-PL"/>
-        </w:rPr>
-        <w:t>42</w:t>
-      </w:r>
-      <w:r>
-        <w:rPr>
-          <w:lang w:val="pl-PL"/>
-        </w:rPr>
-        <w:t>. Poniżej przedstawiono macierz pomyłek:</w:t>
-      </w:r>
-    </w:p>
-    <w:p>
-      <w:pPr>
-        <w:rPr>
-          <w:lang w:val="pl-PL"/>
-        </w:rPr>
-      </w:pPr>
-    </w:p>
-    <w:tbl>
-      <w:tblPr>
-        <w:tblStyle w:val="TableGrid"/>
-        <w:tblpPr w:leftFromText="180" w:rightFromText="180" w:vertAnchor="text" w:horzAnchor="margin" w:tblpY="-108"/>
-        <w:tblW w:w="0" w:type="auto"/>
-        <w:tblLook w:val="04A0" w:firstRow="1" w:lastRow="0" w:firstColumn="1" w:lastColumn="0" w:noHBand="0" w:noVBand="1"/>
-      </w:tblPr>
-      <w:tblGrid>
-        <w:gridCol w:w="1837"/>
-        <w:gridCol w:w="1837"/>
-      </w:tblGrid>
-      <w:tr>
-        <w:trPr>
-          <w:trHeight w:val="859"/>
-        </w:trPr>
-        <w:tc>
-          <w:tcPr>
-            <w:tcW w:w="1837" w:type="dxa"/>
-            <w:vAlign w:val="center"/>
-          </w:tcPr>
-          <w:p>
-            <w:pPr>
-              <w:jc w:val="center"/>
-              <w:rPr>
-                <w:b/>
-                <w:bCs/>
-                <w:lang w:val="pl-PL"/>
-              </w:rPr>
-            </w:pPr>
-            <w:r>
-              <w:rPr>
-                <w:b/>
-                <w:bCs/>
-                <w:lang w:val="pl-PL"/>
-              </w:rPr>
-              <w:lastRenderedPageBreak/>
-              <w:t>TP</w:t>
-            </w:r>
-          </w:p>
-          <w:p>
-            <w:pPr>
-              <w:jc w:val="center"/>
-              <w:rPr>
-                <w:lang w:val="pl-PL"/>
-              </w:rPr>
-            </w:pPr>
-            <w:r>
-              <w:rPr>
-                <w:lang w:val="pl-PL"/>
-              </w:rPr>
-              <w:t>6012</w:t>
-            </w:r>
-          </w:p>
-        </w:tc>
-        <w:tc>
-          <w:tcPr>
-            <w:tcW w:w="1837" w:type="dxa"/>
-            <w:vAlign w:val="center"/>
-          </w:tcPr>
-          <w:p>
-            <w:pPr>
-              <w:jc w:val="center"/>
-              <w:rPr>
-                <w:b/>
-                <w:bCs/>
-                <w:lang w:val="pl-PL"/>
-              </w:rPr>
-            </w:pPr>
-            <w:r>
-              <w:rPr>
-                <w:b/>
-                <w:bCs/>
-                <w:lang w:val="pl-PL"/>
-              </w:rPr>
-              <w:t>FP</w:t>
-            </w:r>
-          </w:p>
-          <w:p>
-            <w:pPr>
-              <w:jc w:val="center"/>
-              <w:rPr>
-                <w:lang w:val="pl-PL"/>
-              </w:rPr>
-            </w:pPr>
-            <w:r>
-              <w:rPr>
-                <w:lang w:val="pl-PL"/>
-              </w:rPr>
-              <w:t>202</w:t>
-            </w:r>
-          </w:p>
-        </w:tc>
-      </w:tr>
-      <w:tr>
-        <w:trPr>
-          <w:trHeight w:val="821"/>
-        </w:trPr>
-        <w:tc>
-          <w:tcPr>
-            <w:tcW w:w="1837" w:type="dxa"/>
-            <w:vAlign w:val="center"/>
-          </w:tcPr>
-          <w:p>
-            <w:pPr>
-              <w:jc w:val="center"/>
-              <w:rPr>
-                <w:b/>
-                <w:bCs/>
-                <w:lang w:val="pl-PL"/>
-              </w:rPr>
-            </w:pPr>
-            <w:r>
-              <w:rPr>
-                <w:b/>
-                <w:bCs/>
-                <w:lang w:val="pl-PL"/>
-              </w:rPr>
-              <w:t>FN</w:t>
-            </w:r>
-          </w:p>
-          <w:p>
-            <w:pPr>
-              <w:jc w:val="center"/>
-              <w:rPr>
-                <w:lang w:val="pl-PL"/>
-              </w:rPr>
-            </w:pPr>
-            <w:r>
-              <w:rPr>
-                <w:lang w:val="pl-PL"/>
-              </w:rPr>
-              <w:t>1085</w:t>
-            </w:r>
-          </w:p>
-        </w:tc>
-        <w:tc>
-          <w:tcPr>
-            <w:tcW w:w="1837" w:type="dxa"/>
-            <w:vAlign w:val="center"/>
-          </w:tcPr>
-          <w:p>
-            <w:pPr>
-              <w:jc w:val="center"/>
-              <w:rPr>
-                <w:b/>
-                <w:bCs/>
-                <w:lang w:val="pl-PL"/>
-              </w:rPr>
-            </w:pPr>
-            <w:r>
-              <w:rPr>
-                <w:b/>
-                <w:bCs/>
-                <w:lang w:val="pl-PL"/>
-              </w:rPr>
-              <w:t>TN</w:t>
-            </w:r>
-          </w:p>
-          <w:p>
-            <w:pPr>
-              <w:jc w:val="center"/>
-              <w:rPr>
-                <w:lang w:val="pl-PL"/>
-              </w:rPr>
-            </w:pPr>
-            <w:r>
-              <w:rPr>
-                <w:lang w:val="pl-PL"/>
-              </w:rPr>
-              <w:t>842</w:t>
-            </w:r>
-          </w:p>
-        </w:tc>
-      </w:tr>
-    </w:tbl>
-    <w:p>
-      <w:pPr>
-        <w:rPr>
-          <w:lang w:val="pl-PL"/>
-        </w:rPr>
-      </w:pPr>
-    </w:p>
-    <w:p>
-      <w:pPr>
-        <w:rPr>
-          <w:lang w:val="pl-PL"/>
-        </w:rPr>
-      </w:pPr>
-    </w:p>
-    <w:p>
-      <w:pPr>
-        <w:rPr>
-          <w:lang w:val="pl-PL"/>
-        </w:rPr>
-      </w:pPr>
-    </w:p>
-    <w:p>
-      <w:pPr>
-        <w:rPr>
-          <w:lang w:val="pl-PL"/>
-        </w:rPr>
-      </w:pPr>
-    </w:p>
-    <w:p>
-      <w:pPr>
-        <w:rPr>
-          <w:lang w:val="pl-PL"/>
-        </w:rPr>
-      </w:pPr>
-    </w:p>
-    <w:p>
-      <w:pPr>
-        <w:rPr>
-          <w:lang w:val="pl-PL"/>
-        </w:rPr>
-      </w:pPr>
-    </w:p>
-    <w:p>
-      <w:pPr>
-        <w:rPr>
-          <w:lang w:val="pl-PL"/>
-        </w:rPr>
-      </w:pPr>
-      <w:r>
-        <w:rPr>
-          <w:lang w:val="pl-PL"/>
-        </w:rPr>
-        <w:tab/>
-        <w:t>Pozostałe miary pozwalające na ocenę klasyfikatora wyglądają następująco:</w:t>
-      </w:r>
-    </w:p>
-    <w:p>
-      <w:pPr>
-        <w:pStyle w:val="ListParagraph"/>
-        <w:numPr>
-          <w:ilvl w:val="0"/>
-          <w:numId w:val="5"/>
-        </w:numPr>
-        <w:rPr>
-          <w:lang w:val="pl-PL"/>
-        </w:rPr>
-      </w:pPr>
-      <w:r>
-        <w:rPr>
-          <w:lang w:val="pl-PL"/>
-        </w:rPr>
-        <w:t>precyzja (precision): 0.</w:t>
-      </w:r>
-      <w:r>
-        <w:rPr>
-          <w:lang w:val="pl-PL"/>
-        </w:rPr>
-        <w:t>967</w:t>
-      </w:r>
-      <w:r>
-        <w:rPr>
-          <w:lang w:val="pl-PL"/>
-        </w:rPr>
-        <w:t xml:space="preserve"> –</w:t>
-      </w:r>
-      <w:r>
-        <w:rPr>
-          <w:lang w:val="pl-PL"/>
-        </w:rPr>
-        <w:t xml:space="preserve"> </w:t>
-      </w:r>
-      <w:r>
-        <w:rPr>
-          <w:lang w:val="pl-PL"/>
-        </w:rPr>
-        <w:t>odsetek przykładów zaprognozowanych pozytywnie</w:t>
-      </w:r>
-      <w:r>
-        <w:rPr>
-          <w:lang w:val="pl-PL"/>
-        </w:rPr>
-        <w:t xml:space="preserve">, które </w:t>
-      </w:r>
-      <w:r>
-        <w:rPr>
-          <w:lang w:val="pl-PL"/>
-        </w:rPr>
-        <w:t xml:space="preserve">rzeczywiście </w:t>
-      </w:r>
-      <w:r>
-        <w:rPr>
-          <w:lang w:val="pl-PL"/>
-        </w:rPr>
-        <w:t xml:space="preserve">są </w:t>
-      </w:r>
-      <w:r>
-        <w:rPr>
-          <w:lang w:val="pl-PL"/>
-        </w:rPr>
-        <w:t>pozytywn</w:t>
-      </w:r>
-      <w:r>
-        <w:rPr>
-          <w:lang w:val="pl-PL"/>
-        </w:rPr>
-        <w:t>e</w:t>
-      </w:r>
-      <w:r>
-        <w:rPr>
-          <w:lang w:val="pl-PL"/>
-        </w:rPr>
-        <w:t>,</w:t>
-      </w:r>
-    </w:p>
-    <w:p>
-      <w:pPr>
-        <w:pStyle w:val="ListParagraph"/>
-        <w:numPr>
-          <w:ilvl w:val="0"/>
-          <w:numId w:val="4"/>
-        </w:numPr>
-        <w:rPr>
-          <w:lang w:val="pl-PL"/>
-        </w:rPr>
-      </w:pPr>
-      <w:r>
-        <w:rPr>
-          <w:lang w:val="pl-PL"/>
-        </w:rPr>
-        <w:t>czułość (</w:t>
-      </w:r>
-      <w:proofErr w:type="spellStart"/>
-      <w:r>
-        <w:rPr>
-          <w:lang w:val="pl-PL"/>
-        </w:rPr>
-        <w:t>recall</w:t>
-      </w:r>
-      <w:proofErr w:type="spellEnd"/>
-      <w:r>
-        <w:rPr>
-          <w:lang w:val="pl-PL"/>
-        </w:rPr>
-        <w:t xml:space="preserve">): </w:t>
-      </w:r>
-      <w:r>
-        <w:rPr>
-          <w:lang w:val="pl-PL"/>
-        </w:rPr>
-        <w:t>0.</w:t>
-      </w:r>
-      <w:r>
-        <w:rPr>
-          <w:lang w:val="pl-PL"/>
-        </w:rPr>
-        <w:t>847</w:t>
-      </w:r>
-      <w:r>
-        <w:rPr>
-          <w:lang w:val="pl-PL"/>
-        </w:rPr>
-        <w:t xml:space="preserve"> – prawdopodobieństwo, że klasyfikacja będzie poprawna pod warunkiem, że przypadek jest pozytywny</w:t>
-      </w:r>
-      <w:r>
-        <w:rPr>
-          <w:lang w:val="pl-PL"/>
-        </w:rPr>
-        <w:t>.</w:t>
-      </w:r>
     </w:p>
     <w:p>
       <w:pPr>
@@ -7984,7 +7630,7 @@
                     <pic:cNvPicPr/>
                   </pic:nvPicPr>
                   <pic:blipFill>
-                    <a:blip r:embed="rId10">
+                    <a:blip r:embed="rId11">
                       <a:extLst>
                         <a:ext uri="{28A0092B-C50C-407E-A947-70E740481C1C}">
                           <a14:useLocalDpi xmlns:a14="http://schemas.microsoft.com/office/drawing/2010/main" val="0"/>
@@ -8013,16 +7659,34 @@
     </w:p>
     <w:p>
       <w:pPr>
+        <w:rPr>
+          <w:rFonts w:asciiTheme="majorHAnsi" w:eastAsiaTheme="majorEastAsia" w:hAnsiTheme="majorHAnsi" w:cstheme="majorBidi"/>
+          <w:color w:val="2F5496" w:themeColor="accent1" w:themeShade="BF"/>
+          <w:sz w:val="32"/>
+          <w:szCs w:val="32"/>
+          <w:lang w:val="pl-PL"/>
+        </w:rPr>
+      </w:pPr>
+      <w:bookmarkStart w:id="4" w:name="_Toc157331654"/>
+      <w:r>
+        <w:rPr>
+          <w:lang w:val="pl-PL"/>
+        </w:rPr>
+        <w:br w:type="page"/>
+      </w:r>
+    </w:p>
+    <w:p>
+      <w:pPr>
         <w:pStyle w:val="Heading1"/>
         <w:rPr>
           <w:lang w:val="pl-PL"/>
         </w:rPr>
       </w:pPr>
-      <w:bookmarkStart w:id="4" w:name="_Toc157331654"/>
-      <w:r>
-        <w:rPr>
-          <w:lang w:val="pl-PL"/>
-        </w:rPr>
+      <w:r>
+        <w:rPr>
+          <w:lang w:val="pl-PL"/>
+        </w:rPr>
+        <w:lastRenderedPageBreak/>
         <w:t>Podsumowanie</w:t>
       </w:r>
       <w:bookmarkEnd w:id="4"/>
@@ -8387,7 +8051,7 @@
                     <pic:cNvPicPr/>
                   </pic:nvPicPr>
                   <pic:blipFill>
-                    <a:blip r:embed="rId11">
+                    <a:blip r:embed="rId12">
                       <a:extLst>
                         <a:ext uri="{28A0092B-C50C-407E-A947-70E740481C1C}">
                           <a14:useLocalDpi xmlns:a14="http://schemas.microsoft.com/office/drawing/2010/main" val="0"/>
@@ -8476,7 +8140,7 @@
                     <pic:cNvPicPr/>
                   </pic:nvPicPr>
                   <pic:blipFill>
-                    <a:blip r:embed="rId12">
+                    <a:blip r:embed="rId13">
                       <a:extLst>
                         <a:ext uri="{28A0092B-C50C-407E-A947-70E740481C1C}">
                           <a14:useLocalDpi xmlns:a14="http://schemas.microsoft.com/office/drawing/2010/main" val="0"/>
@@ -8575,7 +8239,7 @@
                     <pic:cNvPicPr/>
                   </pic:nvPicPr>
                   <pic:blipFill>
-                    <a:blip r:embed="rId13">
+                    <a:blip r:embed="rId14">
                       <a:extLst>
                         <a:ext uri="{28A0092B-C50C-407E-A947-70E740481C1C}">
                           <a14:useLocalDpi xmlns:a14="http://schemas.microsoft.com/office/drawing/2010/main" val="0"/>
@@ -8671,7 +8335,7 @@
                     <pic:cNvPicPr/>
                   </pic:nvPicPr>
                   <pic:blipFill>
-                    <a:blip r:embed="rId14">
+                    <a:blip r:embed="rId15">
                       <a:extLst>
                         <a:ext uri="{28A0092B-C50C-407E-A947-70E740481C1C}">
                           <a14:useLocalDpi xmlns:a14="http://schemas.microsoft.com/office/drawing/2010/main" val="0"/>
@@ -8796,7 +8460,7 @@
                     <pic:cNvPicPr/>
                   </pic:nvPicPr>
                   <pic:blipFill>
-                    <a:blip r:embed="rId15">
+                    <a:blip r:embed="rId16">
                       <a:extLst>
                         <a:ext uri="{28A0092B-C50C-407E-A947-70E740481C1C}">
                           <a14:useLocalDpi xmlns:a14="http://schemas.microsoft.com/office/drawing/2010/main" val="0"/>
@@ -8924,7 +8588,7 @@
                     <pic:cNvPicPr/>
                   </pic:nvPicPr>
                   <pic:blipFill>
-                    <a:blip r:embed="rId16">
+                    <a:blip r:embed="rId17">
                       <a:extLst>
                         <a:ext uri="{28A0092B-C50C-407E-A947-70E740481C1C}">
                           <a14:useLocalDpi xmlns:a14="http://schemas.microsoft.com/office/drawing/2010/main" val="0"/>
@@ -9038,7 +8702,7 @@
                     <pic:cNvPicPr/>
                   </pic:nvPicPr>
                   <pic:blipFill>
-                    <a:blip r:embed="rId17">
+                    <a:blip r:embed="rId18">
                       <a:extLst>
                         <a:ext uri="{28A0092B-C50C-407E-A947-70E740481C1C}">
                           <a14:useLocalDpi xmlns:a14="http://schemas.microsoft.com/office/drawing/2010/main" val="0"/>
@@ -9121,8 +8785,8 @@
       </w:pPr>
     </w:p>
     <w:sectPr>
-      <w:footerReference w:type="even" r:id="rId18"/>
-      <w:footerReference w:type="default" r:id="rId19"/>
+      <w:footerReference w:type="even" r:id="rId19"/>
+      <w:footerReference w:type="default" r:id="rId20"/>
       <w:pgSz w:w="11906" w:h="16838"/>
       <w:pgMar w:top="1440" w:right="1440" w:bottom="1440" w:left="1440" w:header="708" w:footer="708" w:gutter="0"/>
       <w:cols w:space="708"/>
@@ -10194,16 +9858,16 @@
     </w:lvl>
   </w:abstractNum>
   <w:abstractNum w:abstractNumId="8" w15:restartNumberingAfterBreak="0">
-    <w:nsid w:val="5D640257"/>
+    <w:nsid w:val="5A5713F4"/>
     <w:multiLevelType w:val="hybridMultilevel"/>
-    <w:tmpl w:val="C7AA3A46"/>
+    <w:tmpl w:val="4C74674A"/>
     <w:lvl w:ilvl="0" w:tplc="08090001">
       <w:start w:val="1"/>
       <w:numFmt w:val="bullet"/>
       <w:lvlText w:val=""/>
       <w:lvlJc w:val="left"/>
       <w:pPr>
-        <w:ind w:left="1440" w:hanging="360"/>
+        <w:ind w:left="720" w:hanging="360"/>
       </w:pPr>
       <w:rPr>
         <w:rFonts w:ascii="Symbol" w:hAnsi="Symbol" w:hint="default"/>
@@ -10215,7 +9879,7 @@
       <w:lvlText w:val="o"/>
       <w:lvlJc w:val="left"/>
       <w:pPr>
-        <w:ind w:left="2160" w:hanging="360"/>
+        <w:ind w:left="1440" w:hanging="360"/>
       </w:pPr>
       <w:rPr>
         <w:rFonts w:ascii="Courier New" w:hAnsi="Courier New" w:cs="Courier New" w:hint="default"/>
@@ -10227,7 +9891,7 @@
       <w:lvlText w:val=""/>
       <w:lvlJc w:val="left"/>
       <w:pPr>
-        <w:ind w:left="2880" w:hanging="360"/>
+        <w:ind w:left="2160" w:hanging="360"/>
       </w:pPr>
       <w:rPr>
         <w:rFonts w:ascii="Wingdings" w:hAnsi="Wingdings" w:hint="default"/>
@@ -10239,7 +9903,7 @@
       <w:lvlText w:val=""/>
       <w:lvlJc w:val="left"/>
       <w:pPr>
-        <w:ind w:left="3600" w:hanging="360"/>
+        <w:ind w:left="2880" w:hanging="360"/>
       </w:pPr>
       <w:rPr>
         <w:rFonts w:ascii="Symbol" w:hAnsi="Symbol" w:hint="default"/>
@@ -10251,7 +9915,7 @@
       <w:lvlText w:val="o"/>
       <w:lvlJc w:val="left"/>
       <w:pPr>
-        <w:ind w:left="4320" w:hanging="360"/>
+        <w:ind w:left="3600" w:hanging="360"/>
       </w:pPr>
       <w:rPr>
         <w:rFonts w:ascii="Courier New" w:hAnsi="Courier New" w:cs="Courier New" w:hint="default"/>
@@ -10263,7 +9927,7 @@
       <w:lvlText w:val=""/>
       <w:lvlJc w:val="left"/>
       <w:pPr>
-        <w:ind w:left="5040" w:hanging="360"/>
+        <w:ind w:left="4320" w:hanging="360"/>
       </w:pPr>
       <w:rPr>
         <w:rFonts w:ascii="Wingdings" w:hAnsi="Wingdings" w:hint="default"/>
@@ -10275,7 +9939,7 @@
       <w:lvlText w:val=""/>
       <w:lvlJc w:val="left"/>
       <w:pPr>
-        <w:ind w:left="5760" w:hanging="360"/>
+        <w:ind w:left="5040" w:hanging="360"/>
       </w:pPr>
       <w:rPr>
         <w:rFonts w:ascii="Symbol" w:hAnsi="Symbol" w:hint="default"/>
@@ -10287,7 +9951,7 @@
       <w:lvlText w:val="o"/>
       <w:lvlJc w:val="left"/>
       <w:pPr>
-        <w:ind w:left="6480" w:hanging="360"/>
+        <w:ind w:left="5760" w:hanging="360"/>
       </w:pPr>
       <w:rPr>
         <w:rFonts w:ascii="Courier New" w:hAnsi="Courier New" w:cs="Courier New" w:hint="default"/>
@@ -10299,7 +9963,7 @@
       <w:lvlText w:val=""/>
       <w:lvlJc w:val="left"/>
       <w:pPr>
-        <w:ind w:left="7200" w:hanging="360"/>
+        <w:ind w:left="6480" w:hanging="360"/>
       </w:pPr>
       <w:rPr>
         <w:rFonts w:ascii="Wingdings" w:hAnsi="Wingdings" w:hint="default"/>
@@ -10307,16 +9971,16 @@
     </w:lvl>
   </w:abstractNum>
   <w:abstractNum w:abstractNumId="9" w15:restartNumberingAfterBreak="0">
-    <w:nsid w:val="667E4C13"/>
+    <w:nsid w:val="5D640257"/>
     <w:multiLevelType w:val="hybridMultilevel"/>
-    <w:tmpl w:val="6422F32C"/>
+    <w:tmpl w:val="C7AA3A46"/>
     <w:lvl w:ilvl="0" w:tplc="08090001">
       <w:start w:val="1"/>
       <w:numFmt w:val="bullet"/>
       <w:lvlText w:val=""/>
       <w:lvlJc w:val="left"/>
       <w:pPr>
-        <w:ind w:left="720" w:hanging="360"/>
+        <w:ind w:left="1440" w:hanging="360"/>
       </w:pPr>
       <w:rPr>
         <w:rFonts w:ascii="Symbol" w:hAnsi="Symbol" w:hint="default"/>
@@ -10328,6 +9992,119 @@
       <w:lvlText w:val="o"/>
       <w:lvlJc w:val="left"/>
       <w:pPr>
+        <w:ind w:left="2160" w:hanging="360"/>
+      </w:pPr>
+      <w:rPr>
+        <w:rFonts w:ascii="Courier New" w:hAnsi="Courier New" w:cs="Courier New" w:hint="default"/>
+      </w:rPr>
+    </w:lvl>
+    <w:lvl w:ilvl="2" w:tplc="08090005" w:tentative="1">
+      <w:start w:val="1"/>
+      <w:numFmt w:val="bullet"/>
+      <w:lvlText w:val=""/>
+      <w:lvlJc w:val="left"/>
+      <w:pPr>
+        <w:ind w:left="2880" w:hanging="360"/>
+      </w:pPr>
+      <w:rPr>
+        <w:rFonts w:ascii="Wingdings" w:hAnsi="Wingdings" w:hint="default"/>
+      </w:rPr>
+    </w:lvl>
+    <w:lvl w:ilvl="3" w:tplc="08090001" w:tentative="1">
+      <w:start w:val="1"/>
+      <w:numFmt w:val="bullet"/>
+      <w:lvlText w:val=""/>
+      <w:lvlJc w:val="left"/>
+      <w:pPr>
+        <w:ind w:left="3600" w:hanging="360"/>
+      </w:pPr>
+      <w:rPr>
+        <w:rFonts w:ascii="Symbol" w:hAnsi="Symbol" w:hint="default"/>
+      </w:rPr>
+    </w:lvl>
+    <w:lvl w:ilvl="4" w:tplc="08090003" w:tentative="1">
+      <w:start w:val="1"/>
+      <w:numFmt w:val="bullet"/>
+      <w:lvlText w:val="o"/>
+      <w:lvlJc w:val="left"/>
+      <w:pPr>
+        <w:ind w:left="4320" w:hanging="360"/>
+      </w:pPr>
+      <w:rPr>
+        <w:rFonts w:ascii="Courier New" w:hAnsi="Courier New" w:cs="Courier New" w:hint="default"/>
+      </w:rPr>
+    </w:lvl>
+    <w:lvl w:ilvl="5" w:tplc="08090005" w:tentative="1">
+      <w:start w:val="1"/>
+      <w:numFmt w:val="bullet"/>
+      <w:lvlText w:val=""/>
+      <w:lvlJc w:val="left"/>
+      <w:pPr>
+        <w:ind w:left="5040" w:hanging="360"/>
+      </w:pPr>
+      <w:rPr>
+        <w:rFonts w:ascii="Wingdings" w:hAnsi="Wingdings" w:hint="default"/>
+      </w:rPr>
+    </w:lvl>
+    <w:lvl w:ilvl="6" w:tplc="08090001" w:tentative="1">
+      <w:start w:val="1"/>
+      <w:numFmt w:val="bullet"/>
+      <w:lvlText w:val=""/>
+      <w:lvlJc w:val="left"/>
+      <w:pPr>
+        <w:ind w:left="5760" w:hanging="360"/>
+      </w:pPr>
+      <w:rPr>
+        <w:rFonts w:ascii="Symbol" w:hAnsi="Symbol" w:hint="default"/>
+      </w:rPr>
+    </w:lvl>
+    <w:lvl w:ilvl="7" w:tplc="08090003" w:tentative="1">
+      <w:start w:val="1"/>
+      <w:numFmt w:val="bullet"/>
+      <w:lvlText w:val="o"/>
+      <w:lvlJc w:val="left"/>
+      <w:pPr>
+        <w:ind w:left="6480" w:hanging="360"/>
+      </w:pPr>
+      <w:rPr>
+        <w:rFonts w:ascii="Courier New" w:hAnsi="Courier New" w:cs="Courier New" w:hint="default"/>
+      </w:rPr>
+    </w:lvl>
+    <w:lvl w:ilvl="8" w:tplc="08090005" w:tentative="1">
+      <w:start w:val="1"/>
+      <w:numFmt w:val="bullet"/>
+      <w:lvlText w:val=""/>
+      <w:lvlJc w:val="left"/>
+      <w:pPr>
+        <w:ind w:left="7200" w:hanging="360"/>
+      </w:pPr>
+      <w:rPr>
+        <w:rFonts w:ascii="Wingdings" w:hAnsi="Wingdings" w:hint="default"/>
+      </w:rPr>
+    </w:lvl>
+  </w:abstractNum>
+  <w:abstractNum w:abstractNumId="10" w15:restartNumberingAfterBreak="0">
+    <w:nsid w:val="667E4C13"/>
+    <w:multiLevelType w:val="hybridMultilevel"/>
+    <w:tmpl w:val="6422F32C"/>
+    <w:lvl w:ilvl="0" w:tplc="08090001">
+      <w:start w:val="1"/>
+      <w:numFmt w:val="bullet"/>
+      <w:lvlText w:val=""/>
+      <w:lvlJc w:val="left"/>
+      <w:pPr>
+        <w:ind w:left="720" w:hanging="360"/>
+      </w:pPr>
+      <w:rPr>
+        <w:rFonts w:ascii="Symbol" w:hAnsi="Symbol" w:hint="default"/>
+      </w:rPr>
+    </w:lvl>
+    <w:lvl w:ilvl="1" w:tplc="08090003" w:tentative="1">
+      <w:start w:val="1"/>
+      <w:numFmt w:val="bullet"/>
+      <w:lvlText w:val="o"/>
+      <w:lvlJc w:val="left"/>
+      <w:pPr>
         <w:ind w:left="1440" w:hanging="360"/>
       </w:pPr>
       <w:rPr>
@@ -10420,7 +10197,7 @@
     </w:lvl>
   </w:abstractNum>
   <w:num w:numId="1" w16cid:durableId="891110713">
-    <w:abstractNumId w:val="9"/>
+    <w:abstractNumId w:val="10"/>
   </w:num>
   <w:num w:numId="2" w16cid:durableId="1288662534">
     <w:abstractNumId w:val="4"/>
@@ -10441,13 +10218,16 @@
     <w:abstractNumId w:val="6"/>
   </w:num>
   <w:num w:numId="8" w16cid:durableId="1024018268">
-    <w:abstractNumId w:val="8"/>
+    <w:abstractNumId w:val="9"/>
   </w:num>
   <w:num w:numId="9" w16cid:durableId="521552233">
     <w:abstractNumId w:val="1"/>
   </w:num>
   <w:num w:numId="10" w16cid:durableId="1841265061">
     <w:abstractNumId w:val="3"/>
+  </w:num>
+  <w:num w:numId="11" w16cid:durableId="332343971">
+    <w:abstractNumId w:val="8"/>
   </w:num>
 </w:numbering>
 </file>

</xml_diff>